<commit_message>
Updating resume and adding recent work reviews
</commit_message>
<xml_diff>
--- a/public_html/files/nagelresume.docx
+++ b/public_html/files/nagelresume.docx
@@ -148,7 +148,7 @@
           <w:sz w:val="28"/>
           <w:szCs w:val="28"/>
         </w:rPr>
-        <w:t>Software Engineer</w:t>
+        <w:t xml:space="preserve">Software </w:t>
       </w:r>
       <w:r>
         <w:rPr>
@@ -158,9 +158,8 @@
           <w:sz w:val="28"/>
           <w:szCs w:val="28"/>
         </w:rPr>
-        <w:t xml:space="preserve"> / Information </w:t>
-      </w:r>
-      <w:proofErr w:type="spellStart"/>
+        <w:t>Developer</w:t>
+      </w:r>
       <w:r>
         <w:rPr>
           <w:rFonts w:ascii="Calibri" w:eastAsia="MS Mincho" w:hAnsi="Calibri" w:cs="Calibri"/>
@@ -169,9 +168,18 @@
           <w:sz w:val="28"/>
           <w:szCs w:val="28"/>
         </w:rPr>
-        <w:t>Securites</w:t>
-      </w:r>
-      <w:proofErr w:type="spellEnd"/>
+        <w:t xml:space="preserve"> / Information </w:t>
+      </w:r>
+      <w:r>
+        <w:rPr>
+          <w:rFonts w:ascii="Calibri" w:eastAsia="MS Mincho" w:hAnsi="Calibri" w:cs="Calibri"/>
+          <w:b/>
+          <w:spacing w:val="20"/>
+          <w:sz w:val="28"/>
+          <w:szCs w:val="28"/>
+        </w:rPr>
+        <w:t>Securities</w:t>
+      </w:r>
     </w:p>
     <w:p>
       <w:pPr>
@@ -191,14 +199,14 @@
           <w:rFonts w:ascii="Calibri" w:eastAsia="MS Mincho" w:hAnsi="Calibri" w:cs="Calibri"/>
           <w:i/>
         </w:rPr>
-        <w:t>Security and Privacy</w:t>
+        <w:t xml:space="preserve">Cyber </w:t>
       </w:r>
       <w:r>
         <w:rPr>
           <w:rFonts w:ascii="Calibri" w:eastAsia="MS Mincho" w:hAnsi="Calibri" w:cs="Calibri"/>
           <w:i/>
         </w:rPr>
-        <w:t xml:space="preserve"> </w:t>
+        <w:t xml:space="preserve">Security and Privacy </w:t>
       </w:r>
       <w:r>
         <w:rPr>
@@ -240,8 +248,7 @@
       <w:r>
         <w:rPr>
           <w:rFonts w:ascii="Calibri" w:eastAsia="MS Mincho" w:hAnsi="Calibri" w:cs="Calibri"/>
-          <w:sz w:val="14"/>
-          <w:szCs w:val="14"/>
+          <w:i/>
         </w:rPr>
         <w:t xml:space="preserve"> </w:t>
       </w:r>
@@ -251,21 +258,6 @@
           <w:i/>
         </w:rPr>
         <w:t>Design and Development</w:t>
-      </w:r>
-      <w:r>
-        <w:rPr>
-          <w:rFonts w:ascii="Calibri" w:eastAsia="MS Mincho" w:hAnsi="Calibri" w:cs="Calibri"/>
-          <w:i/>
-        </w:rPr>
-        <w:t xml:space="preserve"> </w:t>
-      </w:r>
-      <w:r>
-        <w:rPr>
-          <w:rFonts w:ascii="Calibri" w:eastAsia="MS Mincho" w:hAnsi="Calibri" w:cs="Calibri"/>
-          <w:sz w:val="14"/>
-          <w:szCs w:val="14"/>
-        </w:rPr>
-        <w:sym w:font="Wingdings" w:char="F06E"/>
       </w:r>
       <w:r>
         <w:rPr>
@@ -314,15 +306,1003 @@
           <w:sz w:val="22"/>
           <w:szCs w:val="22"/>
         </w:rPr>
-        <w:t xml:space="preserve">Innovative software engineer </w:t>
-      </w:r>
-      <w:r>
-        <w:rPr>
-          <w:rFonts w:ascii="Calibri" w:eastAsia="MS Mincho" w:hAnsi="Calibri" w:cs="Calibri"/>
-          <w:sz w:val="22"/>
-          <w:szCs w:val="22"/>
-        </w:rPr>
-        <w:t>offering experience in the full software development lifecycle – from concept through delivery of next-generation applications and customizable solutions.</w:t>
+        <w:t xml:space="preserve">Innovative </w:t>
+      </w:r>
+      <w:r>
+        <w:rPr>
+          <w:rFonts w:ascii="Calibri" w:eastAsia="MS Mincho" w:hAnsi="Calibri" w:cs="Calibri"/>
+          <w:b/>
+          <w:sz w:val="22"/>
+          <w:szCs w:val="22"/>
+        </w:rPr>
+        <w:t>full stack developer</w:t>
+      </w:r>
+      <w:r>
+        <w:rPr>
+          <w:rFonts w:ascii="Calibri" w:eastAsia="MS Mincho" w:hAnsi="Calibri" w:cs="Calibri"/>
+          <w:b/>
+          <w:sz w:val="22"/>
+          <w:szCs w:val="22"/>
+        </w:rPr>
+        <w:t>.</w:t>
+      </w:r>
+      <w:r>
+        <w:rPr>
+          <w:rFonts w:ascii="Calibri" w:eastAsia="MS Mincho" w:hAnsi="Calibri" w:cs="Calibri"/>
+          <w:b/>
+          <w:sz w:val="22"/>
+          <w:szCs w:val="22"/>
+        </w:rPr>
+        <w:t xml:space="preserve"> </w:t>
+      </w:r>
+      <w:r>
+        <w:rPr>
+          <w:rFonts w:ascii="Calibri" w:eastAsia="MS Mincho" w:hAnsi="Calibri" w:cs="Calibri"/>
+          <w:sz w:val="22"/>
+          <w:szCs w:val="22"/>
+        </w:rPr>
+        <w:t>I understand the</w:t>
+      </w:r>
+      <w:r>
+        <w:rPr>
+          <w:rFonts w:ascii="Calibri" w:eastAsia="MS Mincho" w:hAnsi="Calibri" w:cs="Calibri"/>
+          <w:sz w:val="22"/>
+          <w:szCs w:val="22"/>
+        </w:rPr>
+        <w:t xml:space="preserve"> full s</w:t>
+      </w:r>
+      <w:r>
+        <w:rPr>
+          <w:rFonts w:ascii="Calibri" w:eastAsia="MS Mincho" w:hAnsi="Calibri" w:cs="Calibri"/>
+          <w:sz w:val="22"/>
+          <w:szCs w:val="22"/>
+        </w:rPr>
+        <w:t xml:space="preserve">oftware development lifecycle, </w:t>
+      </w:r>
+      <w:r>
+        <w:rPr>
+          <w:rFonts w:ascii="Calibri" w:eastAsia="MS Mincho" w:hAnsi="Calibri" w:cs="Calibri"/>
+          <w:sz w:val="22"/>
+          <w:szCs w:val="22"/>
+        </w:rPr>
+        <w:t>from concept through delivery of next-generation applications and customizable solutions.</w:t>
+      </w:r>
+    </w:p>
+    <w:p>
+      <w:pPr>
+        <w:pStyle w:val="PlainText"/>
+        <w:numPr>
+          <w:ilvl w:val="0"/>
+          <w:numId w:val="11"/>
+        </w:numPr>
+        <w:suppressAutoHyphens/>
+        <w:spacing w:before="120"/>
+        <w:rPr>
+          <w:rFonts w:ascii="Calibri" w:eastAsia="MS Mincho" w:hAnsi="Calibri" w:cs="Calibri"/>
+          <w:sz w:val="22"/>
+          <w:szCs w:val="22"/>
+        </w:rPr>
+      </w:pPr>
+      <w:r>
+        <w:rPr>
+          <w:rFonts w:ascii="Calibri" w:eastAsia="MS Mincho" w:hAnsi="Calibri" w:cs="Calibri"/>
+          <w:b/>
+          <w:sz w:val="22"/>
+          <w:szCs w:val="22"/>
+        </w:rPr>
+        <w:t xml:space="preserve">Versed in the latest </w:t>
+      </w:r>
+      <w:r>
+        <w:rPr>
+          <w:rFonts w:ascii="Calibri" w:eastAsia="MS Mincho" w:hAnsi="Calibri" w:cs="Calibri"/>
+          <w:b/>
+          <w:sz w:val="22"/>
+          <w:szCs w:val="22"/>
+        </w:rPr>
+        <w:t>cyber security trends</w:t>
+      </w:r>
+      <w:r>
+        <w:rPr>
+          <w:rFonts w:ascii="Calibri" w:eastAsia="MS Mincho" w:hAnsi="Calibri" w:cs="Calibri"/>
+          <w:b/>
+          <w:sz w:val="22"/>
+          <w:szCs w:val="22"/>
+        </w:rPr>
+        <w:t>.</w:t>
+      </w:r>
+      <w:r>
+        <w:rPr>
+          <w:rFonts w:ascii="Calibri" w:eastAsia="MS Mincho" w:hAnsi="Calibri" w:cs="Calibri"/>
+          <w:b/>
+          <w:sz w:val="22"/>
+          <w:szCs w:val="22"/>
+        </w:rPr>
+        <w:t xml:space="preserve"> </w:t>
+      </w:r>
+      <w:r>
+        <w:rPr>
+          <w:rFonts w:ascii="Calibri" w:eastAsia="MS Mincho" w:hAnsi="Calibri" w:cs="Calibri"/>
+          <w:sz w:val="22"/>
+          <w:szCs w:val="22"/>
+        </w:rPr>
+        <w:t xml:space="preserve">I spend hours a day reading and studying emerging security threats. Not only is </w:t>
+      </w:r>
+      <w:r>
+        <w:rPr>
+          <w:rFonts w:ascii="Calibri" w:eastAsia="MS Mincho" w:hAnsi="Calibri" w:cs="Calibri"/>
+          <w:sz w:val="22"/>
+          <w:szCs w:val="22"/>
+        </w:rPr>
+        <w:t>pen</w:t>
+      </w:r>
+      <w:r>
+        <w:rPr>
+          <w:rFonts w:ascii="Calibri" w:eastAsia="MS Mincho" w:hAnsi="Calibri" w:cs="Calibri"/>
+          <w:sz w:val="22"/>
+          <w:szCs w:val="22"/>
+        </w:rPr>
+        <w:t xml:space="preserve"> </w:t>
+      </w:r>
+      <w:r>
+        <w:rPr>
+          <w:rFonts w:ascii="Calibri" w:eastAsia="MS Mincho" w:hAnsi="Calibri" w:cs="Calibri"/>
+          <w:sz w:val="22"/>
+          <w:szCs w:val="22"/>
+        </w:rPr>
+        <w:t>testing</w:t>
+      </w:r>
+      <w:r>
+        <w:rPr>
+          <w:rFonts w:ascii="Calibri" w:eastAsia="MS Mincho" w:hAnsi="Calibri" w:cs="Calibri"/>
+          <w:sz w:val="22"/>
+          <w:szCs w:val="22"/>
+        </w:rPr>
+        <w:t xml:space="preserve"> my passion, b</w:t>
+      </w:r>
+      <w:bookmarkStart w:id="0" w:name="_GoBack"/>
+      <w:bookmarkEnd w:id="0"/>
+      <w:r>
+        <w:rPr>
+          <w:rFonts w:ascii="Calibri" w:eastAsia="MS Mincho" w:hAnsi="Calibri" w:cs="Calibri"/>
+          <w:sz w:val="22"/>
+          <w:szCs w:val="22"/>
+        </w:rPr>
+        <w:t>ut I want to get paid to defend critical infrastructure from hackers and malicious users.</w:t>
+      </w:r>
+    </w:p>
+    <w:p>
+      <w:pPr>
+        <w:pStyle w:val="PlainText"/>
+        <w:numPr>
+          <w:ilvl w:val="0"/>
+          <w:numId w:val="11"/>
+        </w:numPr>
+        <w:suppressAutoHyphens/>
+        <w:spacing w:before="120"/>
+        <w:rPr>
+          <w:rFonts w:ascii="Calibri" w:eastAsia="MS Mincho" w:hAnsi="Calibri" w:cs="Calibri"/>
+          <w:sz w:val="22"/>
+          <w:szCs w:val="22"/>
+        </w:rPr>
+      </w:pPr>
+      <w:r>
+        <w:rPr>
+          <w:rFonts w:ascii="Calibri" w:eastAsia="MS Mincho" w:hAnsi="Calibri" w:cs="Calibri"/>
+          <w:b/>
+          <w:sz w:val="22"/>
+          <w:szCs w:val="22"/>
+        </w:rPr>
+        <w:t>Possess a</w:t>
+      </w:r>
+      <w:r>
+        <w:rPr>
+          <w:rFonts w:ascii="Calibri" w:eastAsia="MS Mincho" w:hAnsi="Calibri" w:cs="Calibri"/>
+          <w:b/>
+          <w:sz w:val="22"/>
+          <w:szCs w:val="22"/>
+        </w:rPr>
+        <w:t>nalytical</w:t>
+      </w:r>
+      <w:r>
+        <w:rPr>
+          <w:rFonts w:ascii="Calibri" w:eastAsia="MS Mincho" w:hAnsi="Calibri" w:cs="Calibri"/>
+          <w:b/>
+          <w:sz w:val="22"/>
+          <w:szCs w:val="22"/>
+        </w:rPr>
+        <w:t xml:space="preserve"> and</w:t>
+      </w:r>
+      <w:r>
+        <w:rPr>
+          <w:rFonts w:ascii="Calibri" w:eastAsia="MS Mincho" w:hAnsi="Calibri" w:cs="Calibri"/>
+          <w:b/>
+          <w:sz w:val="22"/>
+          <w:szCs w:val="22"/>
+        </w:rPr>
+        <w:t xml:space="preserve"> troubleshooting skills</w:t>
+      </w:r>
+      <w:r>
+        <w:rPr>
+          <w:rFonts w:ascii="Calibri" w:eastAsia="MS Mincho" w:hAnsi="Calibri" w:cs="Calibri"/>
+          <w:b/>
+          <w:sz w:val="22"/>
+          <w:szCs w:val="22"/>
+        </w:rPr>
+        <w:t xml:space="preserve">. </w:t>
+      </w:r>
+      <w:r>
+        <w:rPr>
+          <w:rFonts w:ascii="Calibri" w:eastAsia="MS Mincho" w:hAnsi="Calibri" w:cs="Calibri"/>
+          <w:sz w:val="22"/>
+          <w:szCs w:val="22"/>
+        </w:rPr>
+        <w:t xml:space="preserve">I am </w:t>
+      </w:r>
+      <w:r>
+        <w:rPr>
+          <w:rFonts w:ascii="Calibri" w:eastAsia="MS Mincho" w:hAnsi="Calibri" w:cs="Calibri"/>
+          <w:sz w:val="22"/>
+          <w:szCs w:val="22"/>
+        </w:rPr>
+        <w:t xml:space="preserve">able to </w:t>
+      </w:r>
+      <w:r>
+        <w:rPr>
+          <w:rFonts w:ascii="Calibri" w:eastAsia="MS Mincho" w:hAnsi="Calibri" w:cs="Calibri"/>
+          <w:sz w:val="22"/>
+          <w:szCs w:val="22"/>
+        </w:rPr>
+        <w:t xml:space="preserve">analyze </w:t>
+      </w:r>
+      <w:r>
+        <w:rPr>
+          <w:rFonts w:ascii="Calibri" w:eastAsia="MS Mincho" w:hAnsi="Calibri" w:cs="Calibri"/>
+          <w:sz w:val="22"/>
+          <w:szCs w:val="22"/>
+        </w:rPr>
+        <w:t>a problem</w:t>
+      </w:r>
+      <w:r>
+        <w:rPr>
+          <w:rFonts w:ascii="Calibri" w:eastAsia="MS Mincho" w:hAnsi="Calibri" w:cs="Calibri"/>
+          <w:sz w:val="22"/>
+          <w:szCs w:val="22"/>
+        </w:rPr>
+        <w:t xml:space="preserve"> and engineer well-researched, cost-eff</w:t>
+      </w:r>
+      <w:r>
+        <w:rPr>
+          <w:rFonts w:ascii="Calibri" w:eastAsia="MS Mincho" w:hAnsi="Calibri" w:cs="Calibri"/>
+          <w:sz w:val="22"/>
+          <w:szCs w:val="22"/>
+        </w:rPr>
+        <w:t>ective and responsive solutions.</w:t>
+      </w:r>
+    </w:p>
+    <w:p>
+      <w:pPr>
+        <w:pStyle w:val="PlainText"/>
+        <w:rPr>
+          <w:rFonts w:ascii="Calibri" w:eastAsia="MS Mincho" w:hAnsi="Calibri" w:cs="Calibri"/>
+          <w:sz w:val="16"/>
+          <w:szCs w:val="16"/>
+        </w:rPr>
+      </w:pPr>
+    </w:p>
+    <w:p>
+      <w:pPr>
+        <w:pStyle w:val="PlainText"/>
+        <w:pBdr>
+          <w:top w:val="single" w:sz="18" w:space="1" w:color="auto"/>
+        </w:pBdr>
+        <w:rPr>
+          <w:rFonts w:ascii="Calibri" w:eastAsia="MS Mincho" w:hAnsi="Calibri" w:cs="Calibri"/>
+          <w:sz w:val="4"/>
+        </w:rPr>
+      </w:pPr>
+    </w:p>
+    <w:p>
+      <w:pPr>
+        <w:pStyle w:val="PlainText"/>
+        <w:jc w:val="center"/>
+        <w:rPr>
+          <w:rFonts w:ascii="Calibri" w:eastAsia="MS Mincho" w:hAnsi="Calibri" w:cs="Calibri"/>
+          <w:b/>
+          <w:bCs/>
+          <w:sz w:val="28"/>
+          <w:szCs w:val="28"/>
+        </w:rPr>
+      </w:pPr>
+      <w:r>
+        <w:rPr>
+          <w:rFonts w:ascii="Calibri" w:eastAsia="MS Mincho" w:hAnsi="Calibri" w:cs="Calibri"/>
+          <w:b/>
+          <w:bCs/>
+          <w:sz w:val="28"/>
+          <w:szCs w:val="28"/>
+        </w:rPr>
+        <w:t>Technical</w:t>
+      </w:r>
+      <w:r>
+        <w:rPr>
+          <w:rFonts w:ascii="Calibri" w:eastAsia="MS Mincho" w:hAnsi="Calibri" w:cs="Calibri"/>
+          <w:b/>
+          <w:bCs/>
+          <w:sz w:val="28"/>
+          <w:szCs w:val="28"/>
+        </w:rPr>
+        <w:t xml:space="preserve"> </w:t>
+      </w:r>
+      <w:r>
+        <w:rPr>
+          <w:rFonts w:ascii="Calibri" w:eastAsia="MS Mincho" w:hAnsi="Calibri" w:cs="Calibri"/>
+          <w:b/>
+          <w:bCs/>
+          <w:sz w:val="28"/>
+          <w:szCs w:val="28"/>
+        </w:rPr>
+        <w:t>Skills</w:t>
+      </w:r>
+      <w:r>
+        <w:rPr>
+          <w:rFonts w:ascii="Calibri" w:eastAsia="MS Mincho" w:hAnsi="Calibri" w:cs="Calibri"/>
+          <w:b/>
+          <w:bCs/>
+          <w:sz w:val="28"/>
+          <w:szCs w:val="28"/>
+        </w:rPr>
+        <w:t>et</w:t>
+      </w:r>
+    </w:p>
+    <w:p>
+      <w:pPr>
+        <w:pStyle w:val="PlainText"/>
+        <w:rPr>
+          <w:rFonts w:ascii="Calibri" w:eastAsia="MS Mincho" w:hAnsi="Calibri" w:cs="Calibri"/>
+          <w:sz w:val="14"/>
+        </w:rPr>
+      </w:pPr>
+    </w:p>
+    <w:p>
+      <w:pPr>
+        <w:rPr>
+          <w:rFonts w:ascii="Calibri" w:eastAsia="MS Mincho" w:hAnsi="Calibri" w:cs="Calibri"/>
+          <w:sz w:val="22"/>
+          <w:szCs w:val="22"/>
+        </w:rPr>
+      </w:pPr>
+      <w:r>
+        <w:rPr>
+          <w:rFonts w:ascii="Calibri" w:eastAsia="MS Mincho" w:hAnsi="Calibri" w:cs="Calibri"/>
+          <w:sz w:val="22"/>
+          <w:szCs w:val="22"/>
+        </w:rPr>
+        <w:t>Java, JavaScript, .N</w:t>
+      </w:r>
+      <w:r>
+        <w:rPr>
+          <w:rFonts w:ascii="Calibri" w:eastAsia="MS Mincho" w:hAnsi="Calibri" w:cs="Calibri"/>
+          <w:sz w:val="22"/>
+          <w:szCs w:val="22"/>
+        </w:rPr>
+        <w:t>et</w:t>
+      </w:r>
+      <w:r>
+        <w:rPr>
+          <w:rFonts w:ascii="Calibri" w:eastAsia="MS Mincho" w:hAnsi="Calibri" w:cs="Calibri"/>
+          <w:sz w:val="22"/>
+          <w:szCs w:val="22"/>
+        </w:rPr>
+        <w:t xml:space="preserve">, XML, J2EE, HTML, TCP/IP, REST, SOAP, </w:t>
+      </w:r>
+      <w:proofErr w:type="spellStart"/>
+      <w:r>
+        <w:rPr>
+          <w:rFonts w:ascii="Calibri" w:eastAsia="MS Mincho" w:hAnsi="Calibri" w:cs="Calibri"/>
+          <w:sz w:val="22"/>
+          <w:szCs w:val="22"/>
+        </w:rPr>
+        <w:t>A</w:t>
+      </w:r>
+      <w:r>
+        <w:rPr>
+          <w:rFonts w:ascii="Calibri" w:eastAsia="MS Mincho" w:hAnsi="Calibri" w:cs="Calibri"/>
+          <w:sz w:val="22"/>
+          <w:szCs w:val="22"/>
+        </w:rPr>
+        <w:t>kana</w:t>
+      </w:r>
+      <w:proofErr w:type="spellEnd"/>
+      <w:r>
+        <w:rPr>
+          <w:rFonts w:ascii="Calibri" w:eastAsia="MS Mincho" w:hAnsi="Calibri" w:cs="Calibri"/>
+          <w:sz w:val="22"/>
+          <w:szCs w:val="22"/>
+        </w:rPr>
+        <w:t xml:space="preserve">, </w:t>
+      </w:r>
+      <w:r>
+        <w:rPr>
+          <w:rFonts w:ascii="Calibri" w:eastAsia="MS Mincho" w:hAnsi="Calibri" w:cs="Calibri"/>
+          <w:sz w:val="22"/>
+          <w:szCs w:val="22"/>
+        </w:rPr>
+        <w:t>Visual Studio .N</w:t>
+      </w:r>
+      <w:r>
+        <w:rPr>
+          <w:rFonts w:ascii="Calibri" w:eastAsia="MS Mincho" w:hAnsi="Calibri" w:cs="Calibri"/>
+          <w:sz w:val="22"/>
+          <w:szCs w:val="22"/>
+        </w:rPr>
+        <w:t>et</w:t>
+      </w:r>
+      <w:r>
+        <w:rPr>
+          <w:rFonts w:ascii="Calibri" w:eastAsia="MS Mincho" w:hAnsi="Calibri" w:cs="Calibri"/>
+          <w:sz w:val="22"/>
+          <w:szCs w:val="22"/>
+        </w:rPr>
+        <w:t xml:space="preserve">, </w:t>
+      </w:r>
+      <w:r>
+        <w:rPr>
+          <w:rFonts w:ascii="Calibri" w:eastAsia="MS Mincho" w:hAnsi="Calibri" w:cs="Calibri"/>
+          <w:sz w:val="22"/>
+          <w:szCs w:val="22"/>
+        </w:rPr>
+        <w:t xml:space="preserve">Eclipse, SQL, MS SQL Server, MySQL, JUnit, </w:t>
+      </w:r>
+      <w:r>
+        <w:rPr>
+          <w:rFonts w:ascii="Calibri" w:eastAsia="MS Mincho" w:hAnsi="Calibri" w:cs="Calibri"/>
+          <w:sz w:val="22"/>
+          <w:szCs w:val="22"/>
+        </w:rPr>
+        <w:t xml:space="preserve">jQuery, </w:t>
+      </w:r>
+      <w:r>
+        <w:rPr>
+          <w:rFonts w:ascii="Calibri" w:eastAsia="MS Mincho" w:hAnsi="Calibri" w:cs="Calibri"/>
+          <w:sz w:val="22"/>
+          <w:szCs w:val="22"/>
+        </w:rPr>
+        <w:t xml:space="preserve">C, C++, </w:t>
+      </w:r>
+      <w:r>
+        <w:rPr>
+          <w:rFonts w:ascii="Calibri" w:eastAsia="MS Mincho" w:hAnsi="Calibri" w:cs="Calibri"/>
+          <w:sz w:val="22"/>
+          <w:szCs w:val="22"/>
+        </w:rPr>
+        <w:t xml:space="preserve">Apache </w:t>
+      </w:r>
+      <w:r>
+        <w:rPr>
+          <w:rFonts w:ascii="Calibri" w:eastAsia="MS Mincho" w:hAnsi="Calibri" w:cs="Calibri"/>
+          <w:sz w:val="22"/>
+          <w:szCs w:val="22"/>
+        </w:rPr>
+        <w:t>Tomcat</w:t>
+      </w:r>
+      <w:r>
+        <w:rPr>
+          <w:rFonts w:ascii="Calibri" w:eastAsia="MS Mincho" w:hAnsi="Calibri" w:cs="Calibri"/>
+          <w:sz w:val="22"/>
+          <w:szCs w:val="22"/>
+        </w:rPr>
+        <w:t xml:space="preserve"> and Maven</w:t>
+      </w:r>
+      <w:r>
+        <w:rPr>
+          <w:rFonts w:ascii="Calibri" w:eastAsia="MS Mincho" w:hAnsi="Calibri" w:cs="Calibri"/>
+          <w:sz w:val="22"/>
+          <w:szCs w:val="22"/>
+        </w:rPr>
+        <w:t xml:space="preserve">, Spring Framework, Hibernate, </w:t>
+      </w:r>
+      <w:proofErr w:type="spellStart"/>
+      <w:r>
+        <w:rPr>
+          <w:rFonts w:ascii="Calibri" w:eastAsia="MS Mincho" w:hAnsi="Calibri" w:cs="Calibri"/>
+          <w:sz w:val="22"/>
+          <w:szCs w:val="22"/>
+        </w:rPr>
+        <w:t>JDeveloper</w:t>
+      </w:r>
+      <w:proofErr w:type="spellEnd"/>
+      <w:r>
+        <w:rPr>
+          <w:rFonts w:ascii="Calibri" w:eastAsia="MS Mincho" w:hAnsi="Calibri" w:cs="Calibri"/>
+          <w:sz w:val="22"/>
+          <w:szCs w:val="22"/>
+        </w:rPr>
+        <w:t>, WebLogic</w:t>
+      </w:r>
+      <w:r>
+        <w:rPr>
+          <w:rFonts w:ascii="Calibri" w:eastAsia="MS Mincho" w:hAnsi="Calibri" w:cs="Calibri"/>
+          <w:sz w:val="22"/>
+          <w:szCs w:val="22"/>
+        </w:rPr>
+        <w:t xml:space="preserve">, IIS, Google </w:t>
+      </w:r>
+      <w:r>
+        <w:rPr>
+          <w:rFonts w:ascii="Calibri" w:eastAsia="MS Mincho" w:hAnsi="Calibri" w:cs="Calibri"/>
+          <w:sz w:val="22"/>
+          <w:szCs w:val="22"/>
+        </w:rPr>
+        <w:t>Apps</w:t>
+      </w:r>
+      <w:r>
+        <w:rPr>
+          <w:rFonts w:ascii="Calibri" w:eastAsia="MS Mincho" w:hAnsi="Calibri" w:cs="Calibri"/>
+          <w:sz w:val="22"/>
+          <w:szCs w:val="22"/>
+        </w:rPr>
+        <w:t>, AWS, R, Python, Microsoft</w:t>
+      </w:r>
+      <w:r>
+        <w:rPr>
+          <w:rFonts w:ascii="Calibri" w:eastAsia="MS Mincho" w:hAnsi="Calibri" w:cs="Calibri"/>
+          <w:sz w:val="22"/>
+          <w:szCs w:val="22"/>
+        </w:rPr>
+        <w:t xml:space="preserve"> Office Suite</w:t>
+      </w:r>
+      <w:r>
+        <w:rPr>
+          <w:rFonts w:ascii="Calibri" w:eastAsia="MS Mincho" w:hAnsi="Calibri" w:cs="Calibri"/>
+          <w:sz w:val="22"/>
+          <w:szCs w:val="22"/>
+        </w:rPr>
+        <w:t xml:space="preserve">, GIT, </w:t>
+      </w:r>
+      <w:r>
+        <w:rPr>
+          <w:rFonts w:ascii="Calibri" w:eastAsia="MS Mincho" w:hAnsi="Calibri" w:cs="Calibri"/>
+          <w:sz w:val="22"/>
+          <w:szCs w:val="22"/>
+        </w:rPr>
+        <w:t xml:space="preserve">A/B Testing, </w:t>
+      </w:r>
+      <w:proofErr w:type="spellStart"/>
+      <w:r>
+        <w:rPr>
+          <w:rFonts w:ascii="Calibri" w:eastAsia="MS Mincho" w:hAnsi="Calibri" w:cs="Calibri"/>
+          <w:sz w:val="22"/>
+          <w:szCs w:val="22"/>
+        </w:rPr>
+        <w:t>CoffeeS</w:t>
+      </w:r>
+      <w:r>
+        <w:rPr>
+          <w:rFonts w:ascii="Calibri" w:eastAsia="MS Mincho" w:hAnsi="Calibri" w:cs="Calibri"/>
+          <w:sz w:val="22"/>
+          <w:szCs w:val="22"/>
+        </w:rPr>
+        <w:t>cri</w:t>
+      </w:r>
+      <w:r>
+        <w:rPr>
+          <w:rFonts w:ascii="Calibri" w:eastAsia="MS Mincho" w:hAnsi="Calibri" w:cs="Calibri"/>
+          <w:sz w:val="22"/>
+          <w:szCs w:val="22"/>
+        </w:rPr>
+        <w:t>pt</w:t>
+      </w:r>
+      <w:proofErr w:type="spellEnd"/>
+      <w:r>
+        <w:rPr>
+          <w:rFonts w:ascii="Calibri" w:eastAsia="MS Mincho" w:hAnsi="Calibri" w:cs="Calibri"/>
+          <w:sz w:val="22"/>
+          <w:szCs w:val="22"/>
+        </w:rPr>
+        <w:t xml:space="preserve">, Django, </w:t>
+      </w:r>
+      <w:r>
+        <w:rPr>
+          <w:rFonts w:ascii="Calibri" w:eastAsia="MS Mincho" w:hAnsi="Calibri" w:cs="Calibri"/>
+          <w:sz w:val="22"/>
+          <w:szCs w:val="22"/>
+        </w:rPr>
+        <w:t xml:space="preserve">Docker, Virtual ENV, </w:t>
+      </w:r>
+      <w:proofErr w:type="spellStart"/>
+      <w:r>
+        <w:rPr>
+          <w:rFonts w:ascii="Calibri" w:eastAsia="MS Mincho" w:hAnsi="Calibri" w:cs="Calibri"/>
+          <w:sz w:val="22"/>
+          <w:szCs w:val="22"/>
+        </w:rPr>
+        <w:t>Serverless</w:t>
+      </w:r>
+      <w:proofErr w:type="spellEnd"/>
+      <w:r>
+        <w:rPr>
+          <w:rFonts w:ascii="Calibri" w:eastAsia="MS Mincho" w:hAnsi="Calibri" w:cs="Calibri"/>
+          <w:sz w:val="22"/>
+          <w:szCs w:val="22"/>
+        </w:rPr>
+        <w:t xml:space="preserve">, </w:t>
+      </w:r>
+      <w:proofErr w:type="spellStart"/>
+      <w:r>
+        <w:rPr>
+          <w:rFonts w:ascii="Calibri" w:eastAsia="MS Mincho" w:hAnsi="Calibri" w:cs="Calibri"/>
+          <w:sz w:val="22"/>
+          <w:szCs w:val="22"/>
+        </w:rPr>
+        <w:t>Micro</w:t>
+      </w:r>
+      <w:r>
+        <w:rPr>
+          <w:rFonts w:ascii="Calibri" w:eastAsia="MS Mincho" w:hAnsi="Calibri" w:cs="Calibri"/>
+          <w:sz w:val="22"/>
+          <w:szCs w:val="22"/>
+        </w:rPr>
+        <w:t>services</w:t>
+      </w:r>
+      <w:proofErr w:type="spellEnd"/>
+    </w:p>
+    <w:p>
+      <w:pPr>
+        <w:pStyle w:val="PlainText"/>
+        <w:rPr>
+          <w:rFonts w:ascii="Calibri" w:eastAsia="MS Mincho" w:hAnsi="Calibri" w:cs="Calibri"/>
+          <w:sz w:val="16"/>
+          <w:szCs w:val="16"/>
+        </w:rPr>
+      </w:pPr>
+    </w:p>
+    <w:p>
+      <w:pPr>
+        <w:pStyle w:val="PlainText"/>
+        <w:pBdr>
+          <w:top w:val="single" w:sz="18" w:space="1" w:color="auto"/>
+        </w:pBdr>
+        <w:tabs>
+          <w:tab w:val="left" w:pos="6450"/>
+        </w:tabs>
+        <w:rPr>
+          <w:rFonts w:ascii="Calibri" w:eastAsia="MS Mincho" w:hAnsi="Calibri" w:cs="Calibri"/>
+          <w:sz w:val="4"/>
+        </w:rPr>
+      </w:pPr>
+      <w:r>
+        <w:rPr>
+          <w:rFonts w:ascii="Calibri" w:eastAsia="MS Mincho" w:hAnsi="Calibri" w:cs="Calibri"/>
+          <w:sz w:val="8"/>
+        </w:rPr>
+        <w:tab/>
+      </w:r>
+    </w:p>
+    <w:p>
+      <w:pPr>
+        <w:pStyle w:val="PlainText"/>
+        <w:jc w:val="center"/>
+        <w:rPr>
+          <w:rFonts w:ascii="Calibri" w:eastAsia="MS Mincho" w:hAnsi="Calibri" w:cs="Calibri"/>
+          <w:b/>
+          <w:bCs/>
+          <w:sz w:val="28"/>
+          <w:szCs w:val="28"/>
+        </w:rPr>
+      </w:pPr>
+      <w:r>
+        <w:rPr>
+          <w:rFonts w:ascii="Calibri" w:eastAsia="MS Mincho" w:hAnsi="Calibri" w:cs="Calibri"/>
+          <w:b/>
+          <w:bCs/>
+          <w:sz w:val="28"/>
+          <w:szCs w:val="28"/>
+        </w:rPr>
+        <w:t>Professional Experience</w:t>
+      </w:r>
+    </w:p>
+    <w:p>
+      <w:pPr>
+        <w:pStyle w:val="PlainText"/>
+        <w:rPr>
+          <w:rFonts w:ascii="Calibri" w:eastAsia="MS Mincho" w:hAnsi="Calibri" w:cs="Calibri"/>
+          <w:sz w:val="14"/>
+        </w:rPr>
+      </w:pPr>
+    </w:p>
+    <w:p>
+      <w:pPr>
+        <w:pStyle w:val="PlainText"/>
+        <w:spacing w:after="60"/>
+        <w:rPr>
+          <w:rFonts w:ascii="Calibri" w:eastAsia="MS Mincho" w:hAnsi="Calibri" w:cs="Calibri"/>
+          <w:i/>
+          <w:iCs/>
+          <w:sz w:val="22"/>
+          <w:szCs w:val="22"/>
+        </w:rPr>
+      </w:pPr>
+      <w:proofErr w:type="spellStart"/>
+      <w:r>
+        <w:rPr>
+          <w:rFonts w:ascii="Calibri" w:eastAsia="MS Mincho" w:hAnsi="Calibri" w:cs="Calibri"/>
+          <w:b/>
+          <w:bCs/>
+          <w:sz w:val="22"/>
+          <w:szCs w:val="22"/>
+        </w:rPr>
+        <w:t>Techranger</w:t>
+      </w:r>
+      <w:proofErr w:type="spellEnd"/>
+      <w:r>
+        <w:rPr>
+          <w:rFonts w:ascii="Calibri" w:eastAsia="MS Mincho" w:hAnsi="Calibri" w:cs="Calibri"/>
+          <w:b/>
+          <w:bCs/>
+          <w:sz w:val="22"/>
+          <w:szCs w:val="22"/>
+        </w:rPr>
+        <w:t xml:space="preserve"> (Web Developer)</w:t>
+      </w:r>
+      <w:r>
+        <w:rPr>
+          <w:rFonts w:ascii="Calibri" w:eastAsia="MS Mincho" w:hAnsi="Calibri" w:cs="Calibri"/>
+          <w:b/>
+          <w:bCs/>
+          <w:sz w:val="22"/>
+          <w:szCs w:val="22"/>
+        </w:rPr>
+        <w:t xml:space="preserve">, </w:t>
+      </w:r>
+      <w:r>
+        <w:rPr>
+          <w:rFonts w:ascii="Calibri" w:eastAsia="MS Mincho" w:hAnsi="Calibri" w:cs="Calibri"/>
+          <w:sz w:val="22"/>
+          <w:szCs w:val="22"/>
+        </w:rPr>
+        <w:t>May 2015</w:t>
+      </w:r>
+      <w:r>
+        <w:rPr>
+          <w:rFonts w:ascii="Calibri" w:eastAsia="MS Mincho" w:hAnsi="Calibri" w:cs="Calibri"/>
+          <w:sz w:val="22"/>
+          <w:szCs w:val="22"/>
+        </w:rPr>
+        <w:t xml:space="preserve"> to Present </w:t>
+      </w:r>
+      <w:r>
+        <w:rPr>
+          <w:rFonts w:ascii="Calibri" w:eastAsia="MS Mincho" w:hAnsi="Calibri" w:cs="Calibri"/>
+          <w:caps/>
+          <w:sz w:val="22"/>
+          <w:szCs w:val="22"/>
+        </w:rPr>
+        <w:t>–</w:t>
+      </w:r>
+      <w:r>
+        <w:rPr>
+          <w:rFonts w:ascii="Calibri" w:eastAsia="MS Mincho" w:hAnsi="Calibri" w:cs="Calibri"/>
+          <w:sz w:val="22"/>
+          <w:szCs w:val="22"/>
+        </w:rPr>
+        <w:t xml:space="preserve"> </w:t>
+      </w:r>
+      <w:r>
+        <w:rPr>
+          <w:rFonts w:ascii="Calibri" w:eastAsia="MS Mincho" w:hAnsi="Calibri" w:cs="Calibri"/>
+          <w:sz w:val="22"/>
+          <w:szCs w:val="22"/>
+        </w:rPr>
+        <w:t xml:space="preserve">UCF </w:t>
+      </w:r>
+      <w:r>
+        <w:rPr>
+          <w:rFonts w:ascii="Calibri" w:eastAsia="MS Mincho" w:hAnsi="Calibri" w:cs="Calibri"/>
+          <w:caps/>
+          <w:sz w:val="22"/>
+          <w:szCs w:val="22"/>
+        </w:rPr>
+        <w:t>center for distributed learning</w:t>
+      </w:r>
+      <w:r>
+        <w:rPr>
+          <w:rFonts w:ascii="Calibri" w:eastAsia="MS Mincho" w:hAnsi="Calibri" w:cs="Calibri"/>
+          <w:caps/>
+          <w:sz w:val="22"/>
+          <w:szCs w:val="22"/>
+        </w:rPr>
+        <w:t xml:space="preserve">, </w:t>
+      </w:r>
+      <w:r>
+        <w:rPr>
+          <w:rFonts w:ascii="Calibri" w:eastAsia="MS Mincho" w:hAnsi="Calibri" w:cs="Calibri"/>
+          <w:caps/>
+          <w:sz w:val="22"/>
+          <w:szCs w:val="22"/>
+        </w:rPr>
+        <w:t>O</w:t>
+      </w:r>
+      <w:r>
+        <w:rPr>
+          <w:rFonts w:ascii="Calibri" w:eastAsia="MS Mincho" w:hAnsi="Calibri" w:cs="Calibri"/>
+          <w:sz w:val="22"/>
+          <w:szCs w:val="22"/>
+        </w:rPr>
+        <w:t>rlando</w:t>
+      </w:r>
+      <w:r>
+        <w:rPr>
+          <w:rFonts w:ascii="Calibri" w:eastAsia="MS Mincho" w:hAnsi="Calibri" w:cs="Calibri"/>
+          <w:sz w:val="22"/>
+          <w:szCs w:val="22"/>
+        </w:rPr>
+        <w:t xml:space="preserve">, </w:t>
+      </w:r>
+      <w:r>
+        <w:rPr>
+          <w:rFonts w:ascii="Calibri" w:eastAsia="MS Mincho" w:hAnsi="Calibri" w:cs="Calibri"/>
+          <w:sz w:val="22"/>
+          <w:szCs w:val="22"/>
+        </w:rPr>
+        <w:t>FL</w:t>
+      </w:r>
+    </w:p>
+    <w:p>
+      <w:pPr>
+        <w:pStyle w:val="PlainText"/>
+        <w:rPr>
+          <w:rFonts w:ascii="Calibri" w:eastAsia="MS Mincho" w:hAnsi="Calibri" w:cs="Calibri"/>
+          <w:b/>
+          <w:bCs/>
+          <w:i/>
+          <w:iCs/>
+          <w:sz w:val="22"/>
+          <w:szCs w:val="22"/>
+        </w:rPr>
+      </w:pPr>
+      <w:r>
+        <w:rPr>
+          <w:rFonts w:ascii="Calibri" w:eastAsia="MS Mincho" w:hAnsi="Calibri" w:cs="Calibri"/>
+          <w:sz w:val="22"/>
+          <w:szCs w:val="22"/>
+        </w:rPr>
+        <w:t>P</w:t>
+      </w:r>
+      <w:r>
+        <w:rPr>
+          <w:rFonts w:ascii="Calibri" w:eastAsia="MS Mincho" w:hAnsi="Calibri" w:cs="Calibri"/>
+          <w:sz w:val="22"/>
+          <w:szCs w:val="22"/>
+        </w:rPr>
+        <w:t>rovid</w:t>
+      </w:r>
+      <w:r>
+        <w:rPr>
+          <w:rFonts w:ascii="Calibri" w:eastAsia="MS Mincho" w:hAnsi="Calibri" w:cs="Calibri"/>
+          <w:sz w:val="22"/>
+          <w:szCs w:val="22"/>
+        </w:rPr>
+        <w:t>e</w:t>
+      </w:r>
+      <w:r>
+        <w:rPr>
+          <w:rFonts w:ascii="Calibri" w:eastAsia="MS Mincho" w:hAnsi="Calibri" w:cs="Calibri"/>
+          <w:sz w:val="22"/>
+          <w:szCs w:val="22"/>
+        </w:rPr>
+        <w:t>d</w:t>
+      </w:r>
+      <w:r>
+        <w:rPr>
+          <w:rFonts w:ascii="Calibri" w:eastAsia="MS Mincho" w:hAnsi="Calibri" w:cs="Calibri"/>
+          <w:sz w:val="22"/>
+          <w:szCs w:val="22"/>
+        </w:rPr>
+        <w:t xml:space="preserve"> </w:t>
+      </w:r>
+      <w:r>
+        <w:rPr>
+          <w:rFonts w:ascii="Calibri" w:eastAsia="MS Mincho" w:hAnsi="Calibri" w:cs="Calibri"/>
+          <w:sz w:val="22"/>
+          <w:szCs w:val="22"/>
+        </w:rPr>
+        <w:t>object-oriented software</w:t>
+      </w:r>
+      <w:r>
+        <w:rPr>
+          <w:rFonts w:ascii="Calibri" w:eastAsia="MS Mincho" w:hAnsi="Calibri" w:cs="Calibri"/>
+          <w:sz w:val="22"/>
+          <w:szCs w:val="22"/>
+        </w:rPr>
+        <w:t xml:space="preserve"> (OOS)</w:t>
+      </w:r>
+      <w:r>
+        <w:rPr>
+          <w:rFonts w:ascii="Calibri" w:eastAsia="MS Mincho" w:hAnsi="Calibri" w:cs="Calibri"/>
+          <w:sz w:val="22"/>
+          <w:szCs w:val="22"/>
+        </w:rPr>
+        <w:t xml:space="preserve"> </w:t>
+      </w:r>
+      <w:r>
+        <w:rPr>
+          <w:rFonts w:ascii="Calibri" w:eastAsia="MS Mincho" w:hAnsi="Calibri" w:cs="Calibri"/>
+          <w:sz w:val="22"/>
+          <w:szCs w:val="22"/>
+        </w:rPr>
+        <w:t xml:space="preserve">design for a security program that </w:t>
+      </w:r>
+      <w:r>
+        <w:rPr>
+          <w:rFonts w:ascii="Calibri" w:eastAsia="MS Mincho" w:hAnsi="Calibri" w:cs="Calibri"/>
+          <w:sz w:val="22"/>
+          <w:szCs w:val="22"/>
+        </w:rPr>
+        <w:t>focused on accountability within the learning enviroment</w:t>
+      </w:r>
+      <w:r>
+        <w:rPr>
+          <w:rFonts w:ascii="Calibri" w:eastAsia="MS Mincho" w:hAnsi="Calibri" w:cs="Calibri"/>
+          <w:sz w:val="22"/>
+          <w:szCs w:val="22"/>
+        </w:rPr>
+        <w:t>. Develop and c</w:t>
+      </w:r>
+      <w:r>
+        <w:rPr>
+          <w:rFonts w:ascii="Calibri" w:eastAsia="MS Mincho" w:hAnsi="Calibri" w:cs="Calibri"/>
+          <w:sz w:val="22"/>
+          <w:szCs w:val="22"/>
+        </w:rPr>
+        <w:t xml:space="preserve">ustomize </w:t>
+      </w:r>
+      <w:r>
+        <w:rPr>
+          <w:rFonts w:ascii="Calibri" w:eastAsia="MS Mincho" w:hAnsi="Calibri" w:cs="Calibri"/>
+          <w:sz w:val="22"/>
+          <w:szCs w:val="22"/>
+        </w:rPr>
+        <w:t xml:space="preserve">software for </w:t>
+      </w:r>
+      <w:r>
+        <w:rPr>
+          <w:rFonts w:ascii="Calibri" w:eastAsia="MS Mincho" w:hAnsi="Calibri" w:cs="Calibri"/>
+          <w:sz w:val="22"/>
+          <w:szCs w:val="22"/>
+        </w:rPr>
+        <w:t>the learn</w:t>
+      </w:r>
+      <w:r>
+        <w:rPr>
+          <w:rFonts w:ascii="Calibri" w:eastAsia="MS Mincho" w:hAnsi="Calibri" w:cs="Calibri"/>
+          <w:sz w:val="22"/>
+          <w:szCs w:val="22"/>
+        </w:rPr>
+        <w:t xml:space="preserve"> client base. </w:t>
+      </w:r>
+      <w:r>
+        <w:rPr>
+          <w:rFonts w:ascii="Calibri" w:eastAsia="MS Mincho" w:hAnsi="Calibri" w:cs="Calibri"/>
+          <w:b/>
+          <w:bCs/>
+          <w:i/>
+          <w:iCs/>
+          <w:sz w:val="22"/>
+          <w:szCs w:val="22"/>
+        </w:rPr>
+        <w:t>Accomplishment</w:t>
+      </w:r>
+      <w:r>
+        <w:rPr>
+          <w:rFonts w:ascii="Calibri" w:eastAsia="MS Mincho" w:hAnsi="Calibri" w:cs="Calibri"/>
+          <w:b/>
+          <w:bCs/>
+          <w:i/>
+          <w:iCs/>
+          <w:sz w:val="22"/>
+          <w:szCs w:val="22"/>
+        </w:rPr>
+        <w:t>s:</w:t>
       </w:r>
     </w:p>
     <w:p>
@@ -335,667 +1315,37 @@
         <w:spacing w:before="120"/>
         <w:rPr>
           <w:rFonts w:ascii="Calibri" w:eastAsia="MS Mincho" w:hAnsi="Calibri" w:cs="Calibri"/>
-          <w:sz w:val="22"/>
-          <w:szCs w:val="22"/>
-        </w:rPr>
-      </w:pPr>
-      <w:r>
-        <w:rPr>
-          <w:rFonts w:ascii="Calibri" w:eastAsia="MS Mincho" w:hAnsi="Calibri" w:cs="Calibri"/>
-          <w:b/>
-          <w:sz w:val="22"/>
-          <w:szCs w:val="22"/>
-        </w:rPr>
-        <w:t>Expert in advanced development methodologies,</w:t>
-      </w:r>
-      <w:r>
-        <w:rPr>
-          <w:rFonts w:ascii="Calibri" w:eastAsia="MS Mincho" w:hAnsi="Calibri" w:cs="Calibri"/>
-          <w:sz w:val="22"/>
-          <w:szCs w:val="22"/>
-        </w:rPr>
-        <w:t xml:space="preserve"> tools and processes contributing to the design and rollout of software </w:t>
-      </w:r>
-      <w:r>
-        <w:rPr>
-          <w:rFonts w:ascii="Calibri" w:eastAsia="MS Mincho" w:hAnsi="Calibri" w:cs="Calibri"/>
-          <w:sz w:val="22"/>
-          <w:szCs w:val="22"/>
-        </w:rPr>
-        <w:t>applications</w:t>
-      </w:r>
-      <w:r>
-        <w:rPr>
-          <w:rFonts w:ascii="Calibri" w:eastAsia="MS Mincho" w:hAnsi="Calibri" w:cs="Calibri"/>
-          <w:sz w:val="22"/>
-          <w:szCs w:val="22"/>
-        </w:rPr>
-        <w:t>.</w:t>
-      </w:r>
-    </w:p>
-    <w:p>
-      <w:pPr>
-        <w:numPr>
-          <w:ilvl w:val="0"/>
-          <w:numId w:val="11"/>
-        </w:numPr>
-        <w:suppressAutoHyphens/>
-        <w:spacing w:before="120"/>
-        <w:rPr>
-          <w:rFonts w:ascii="Calibri" w:eastAsia="MS Mincho" w:hAnsi="Calibri" w:cs="Calibri"/>
-          <w:sz w:val="22"/>
-          <w:szCs w:val="22"/>
-        </w:rPr>
-      </w:pPr>
-      <w:r>
-        <w:rPr>
-          <w:rFonts w:ascii="Calibri" w:eastAsia="MS Mincho" w:hAnsi="Calibri" w:cs="Calibri"/>
-          <w:b/>
-          <w:sz w:val="22"/>
-          <w:szCs w:val="22"/>
-        </w:rPr>
-        <w:t>Known for excellent troubleshooting skills</w:t>
-      </w:r>
-      <w:r>
-        <w:rPr>
-          <w:rFonts w:ascii="Calibri" w:eastAsia="MS Mincho" w:hAnsi="Calibri" w:cs="Calibri"/>
-          <w:b/>
-          <w:sz w:val="22"/>
-          <w:szCs w:val="22"/>
-        </w:rPr>
-        <w:t xml:space="preserve"> </w:t>
-      </w:r>
-      <w:r>
-        <w:rPr>
-          <w:rFonts w:ascii="Calibri" w:eastAsia="MS Mincho" w:hAnsi="Calibri" w:cs="Calibri"/>
-          <w:sz w:val="22"/>
-          <w:szCs w:val="22"/>
-        </w:rPr>
-        <w:t xml:space="preserve">– able to </w:t>
-      </w:r>
-      <w:r>
-        <w:rPr>
-          <w:rFonts w:ascii="Calibri" w:eastAsia="MS Mincho" w:hAnsi="Calibri" w:cs="Calibri"/>
-          <w:sz w:val="22"/>
-          <w:szCs w:val="22"/>
-        </w:rPr>
-        <w:t>analyze code and engineer well-researched, cost-effective and responsive solutions.</w:t>
-      </w:r>
-    </w:p>
-    <w:p>
-      <w:pPr>
-        <w:pStyle w:val="PlainText"/>
-        <w:rPr>
-          <w:rFonts w:ascii="Calibri" w:eastAsia="MS Mincho" w:hAnsi="Calibri" w:cs="Calibri"/>
-          <w:sz w:val="16"/>
-          <w:szCs w:val="16"/>
-        </w:rPr>
-      </w:pPr>
-    </w:p>
-    <w:p>
-      <w:pPr>
-        <w:pStyle w:val="PlainText"/>
-        <w:pBdr>
-          <w:top w:val="single" w:sz="18" w:space="1" w:color="auto"/>
-        </w:pBdr>
-        <w:rPr>
-          <w:rFonts w:ascii="Calibri" w:eastAsia="MS Mincho" w:hAnsi="Calibri" w:cs="Calibri"/>
-          <w:sz w:val="4"/>
-        </w:rPr>
-      </w:pPr>
-    </w:p>
-    <w:p>
-      <w:pPr>
-        <w:pStyle w:val="PlainText"/>
-        <w:jc w:val="center"/>
-        <w:rPr>
-          <w:rFonts w:ascii="Calibri" w:eastAsia="MS Mincho" w:hAnsi="Calibri" w:cs="Calibri"/>
-          <w:b/>
-          <w:bCs/>
-          <w:sz w:val="28"/>
-          <w:szCs w:val="28"/>
-        </w:rPr>
-      </w:pPr>
-      <w:r>
-        <w:rPr>
-          <w:rFonts w:ascii="Calibri" w:eastAsia="MS Mincho" w:hAnsi="Calibri" w:cs="Calibri"/>
-          <w:b/>
-          <w:bCs/>
-          <w:sz w:val="28"/>
-          <w:szCs w:val="28"/>
-        </w:rPr>
-        <w:t>Technical</w:t>
-      </w:r>
-      <w:r>
-        <w:rPr>
-          <w:rFonts w:ascii="Calibri" w:eastAsia="MS Mincho" w:hAnsi="Calibri" w:cs="Calibri"/>
-          <w:b/>
-          <w:bCs/>
-          <w:sz w:val="28"/>
-          <w:szCs w:val="28"/>
-        </w:rPr>
-        <w:t xml:space="preserve"> </w:t>
-      </w:r>
-      <w:r>
-        <w:rPr>
-          <w:rFonts w:ascii="Calibri" w:eastAsia="MS Mincho" w:hAnsi="Calibri" w:cs="Calibri"/>
-          <w:b/>
-          <w:bCs/>
-          <w:sz w:val="28"/>
-          <w:szCs w:val="28"/>
-        </w:rPr>
-        <w:t>Skills</w:t>
-      </w:r>
-    </w:p>
-    <w:p>
-      <w:pPr>
-        <w:pStyle w:val="PlainText"/>
-        <w:rPr>
-          <w:rFonts w:ascii="Calibri" w:eastAsia="MS Mincho" w:hAnsi="Calibri" w:cs="Calibri"/>
-          <w:sz w:val="14"/>
-        </w:rPr>
-      </w:pPr>
-    </w:p>
-    <w:p>
-      <w:pPr>
-        <w:rPr>
-          <w:rFonts w:ascii="Calibri" w:eastAsia="MS Mincho" w:hAnsi="Calibri" w:cs="Calibri"/>
-          <w:sz w:val="22"/>
-          <w:szCs w:val="22"/>
-        </w:rPr>
-      </w:pPr>
-      <w:r>
-        <w:rPr>
-          <w:rFonts w:ascii="Calibri" w:eastAsia="MS Mincho" w:hAnsi="Calibri" w:cs="Calibri"/>
-          <w:sz w:val="22"/>
-          <w:szCs w:val="22"/>
-        </w:rPr>
-        <w:t>Java, JavaScript, .N</w:t>
-      </w:r>
-      <w:r>
-        <w:rPr>
-          <w:rFonts w:ascii="Calibri" w:eastAsia="MS Mincho" w:hAnsi="Calibri" w:cs="Calibri"/>
-          <w:sz w:val="22"/>
-          <w:szCs w:val="22"/>
-        </w:rPr>
-        <w:t>et</w:t>
-      </w:r>
-      <w:r>
-        <w:rPr>
-          <w:rFonts w:ascii="Calibri" w:eastAsia="MS Mincho" w:hAnsi="Calibri" w:cs="Calibri"/>
-          <w:sz w:val="22"/>
-          <w:szCs w:val="22"/>
-        </w:rPr>
-        <w:t>, XML, J2EE, HTML, TCP/IP, REST, SOAP, A</w:t>
-      </w:r>
-      <w:r>
-        <w:rPr>
-          <w:rFonts w:ascii="Calibri" w:eastAsia="MS Mincho" w:hAnsi="Calibri" w:cs="Calibri"/>
-          <w:sz w:val="22"/>
-          <w:szCs w:val="22"/>
-        </w:rPr>
-        <w:t>kana</w:t>
-      </w:r>
-      <w:r>
-        <w:rPr>
-          <w:rFonts w:ascii="Calibri" w:eastAsia="MS Mincho" w:hAnsi="Calibri" w:cs="Calibri"/>
-          <w:sz w:val="22"/>
-          <w:szCs w:val="22"/>
-        </w:rPr>
-        <w:t xml:space="preserve">, </w:t>
-      </w:r>
-      <w:r>
-        <w:rPr>
-          <w:rFonts w:ascii="Calibri" w:eastAsia="MS Mincho" w:hAnsi="Calibri" w:cs="Calibri"/>
-          <w:sz w:val="22"/>
-          <w:szCs w:val="22"/>
-        </w:rPr>
-        <w:t>Visual Studio .N</w:t>
-      </w:r>
-      <w:r>
-        <w:rPr>
-          <w:rFonts w:ascii="Calibri" w:eastAsia="MS Mincho" w:hAnsi="Calibri" w:cs="Calibri"/>
-          <w:sz w:val="22"/>
-          <w:szCs w:val="22"/>
-        </w:rPr>
-        <w:t>et</w:t>
-      </w:r>
-      <w:r>
-        <w:rPr>
-          <w:rFonts w:ascii="Calibri" w:eastAsia="MS Mincho" w:hAnsi="Calibri" w:cs="Calibri"/>
-          <w:sz w:val="22"/>
-          <w:szCs w:val="22"/>
-        </w:rPr>
-        <w:t xml:space="preserve">, </w:t>
-      </w:r>
-      <w:r>
-        <w:rPr>
-          <w:rFonts w:ascii="Calibri" w:eastAsia="MS Mincho" w:hAnsi="Calibri" w:cs="Calibri"/>
-          <w:sz w:val="22"/>
-          <w:szCs w:val="22"/>
-        </w:rPr>
-        <w:t xml:space="preserve">Eclipse, SQL, MS SQL Server, MySQL, JUnit, </w:t>
-      </w:r>
-      <w:r>
-        <w:rPr>
-          <w:rFonts w:ascii="Calibri" w:eastAsia="MS Mincho" w:hAnsi="Calibri" w:cs="Calibri"/>
-          <w:sz w:val="22"/>
-          <w:szCs w:val="22"/>
-        </w:rPr>
-        <w:t xml:space="preserve">jQuery, </w:t>
-      </w:r>
-      <w:r>
-        <w:rPr>
-          <w:rFonts w:ascii="Calibri" w:eastAsia="MS Mincho" w:hAnsi="Calibri" w:cs="Calibri"/>
-          <w:sz w:val="22"/>
-          <w:szCs w:val="22"/>
-        </w:rPr>
-        <w:t xml:space="preserve">C, C++, </w:t>
-      </w:r>
-      <w:r>
-        <w:rPr>
-          <w:rFonts w:ascii="Calibri" w:eastAsia="MS Mincho" w:hAnsi="Calibri" w:cs="Calibri"/>
-          <w:sz w:val="22"/>
-          <w:szCs w:val="22"/>
-        </w:rPr>
-        <w:t xml:space="preserve">Apache </w:t>
-      </w:r>
-      <w:r>
-        <w:rPr>
-          <w:rFonts w:ascii="Calibri" w:eastAsia="MS Mincho" w:hAnsi="Calibri" w:cs="Calibri"/>
-          <w:sz w:val="22"/>
-          <w:szCs w:val="22"/>
-        </w:rPr>
-        <w:t>Tomcat</w:t>
-      </w:r>
-      <w:r>
-        <w:rPr>
-          <w:rFonts w:ascii="Calibri" w:eastAsia="MS Mincho" w:hAnsi="Calibri" w:cs="Calibri"/>
-          <w:sz w:val="22"/>
-          <w:szCs w:val="22"/>
-        </w:rPr>
-        <w:t xml:space="preserve"> and Maven</w:t>
-      </w:r>
-      <w:r>
-        <w:rPr>
-          <w:rFonts w:ascii="Calibri" w:eastAsia="MS Mincho" w:hAnsi="Calibri" w:cs="Calibri"/>
-          <w:sz w:val="22"/>
-          <w:szCs w:val="22"/>
-        </w:rPr>
-        <w:t xml:space="preserve">, Spring Framework, Hibernate, </w:t>
-      </w:r>
-      <w:r>
-        <w:rPr>
-          <w:rFonts w:ascii="Calibri" w:eastAsia="MS Mincho" w:hAnsi="Calibri" w:cs="Calibri"/>
-          <w:sz w:val="22"/>
-          <w:szCs w:val="22"/>
-        </w:rPr>
-        <w:t>JDeveloper, WebLogic</w:t>
-      </w:r>
-      <w:r>
-        <w:rPr>
-          <w:rFonts w:ascii="Calibri" w:eastAsia="MS Mincho" w:hAnsi="Calibri" w:cs="Calibri"/>
-          <w:sz w:val="22"/>
-          <w:szCs w:val="22"/>
-        </w:rPr>
-        <w:t xml:space="preserve">, IIS, Google </w:t>
-      </w:r>
-      <w:r>
-        <w:rPr>
-          <w:rFonts w:ascii="Calibri" w:eastAsia="MS Mincho" w:hAnsi="Calibri" w:cs="Calibri"/>
-          <w:sz w:val="22"/>
-          <w:szCs w:val="22"/>
-        </w:rPr>
-        <w:t>Apps</w:t>
-      </w:r>
-      <w:r>
-        <w:rPr>
-          <w:rFonts w:ascii="Calibri" w:eastAsia="MS Mincho" w:hAnsi="Calibri" w:cs="Calibri"/>
-          <w:sz w:val="22"/>
-          <w:szCs w:val="22"/>
-        </w:rPr>
-        <w:t xml:space="preserve"> </w:t>
-      </w:r>
-      <w:r>
-        <w:rPr>
-          <w:rFonts w:ascii="Calibri" w:eastAsia="MS Mincho" w:hAnsi="Calibri" w:cs="Calibri"/>
-          <w:sz w:val="22"/>
-          <w:szCs w:val="22"/>
-        </w:rPr>
-        <w:t>and more</w:t>
-      </w:r>
-    </w:p>
-    <w:p>
-      <w:pPr>
-        <w:pStyle w:val="PlainText"/>
-        <w:rPr>
-          <w:rFonts w:ascii="Calibri" w:eastAsia="MS Mincho" w:hAnsi="Calibri" w:cs="Calibri"/>
-          <w:sz w:val="16"/>
-          <w:szCs w:val="16"/>
-        </w:rPr>
-      </w:pPr>
-    </w:p>
-    <w:p>
-      <w:pPr>
-        <w:pStyle w:val="PlainText"/>
-        <w:pBdr>
-          <w:top w:val="single" w:sz="18" w:space="1" w:color="auto"/>
-        </w:pBdr>
-        <w:tabs>
-          <w:tab w:val="left" w:pos="6450"/>
-        </w:tabs>
-        <w:rPr>
-          <w:rFonts w:ascii="Calibri" w:eastAsia="MS Mincho" w:hAnsi="Calibri" w:cs="Calibri"/>
-          <w:sz w:val="4"/>
-        </w:rPr>
-      </w:pPr>
-      <w:r>
-        <w:rPr>
-          <w:rFonts w:ascii="Calibri" w:eastAsia="MS Mincho" w:hAnsi="Calibri" w:cs="Calibri"/>
-          <w:sz w:val="8"/>
-        </w:rPr>
-        <w:tab/>
-      </w:r>
-    </w:p>
-    <w:p>
-      <w:pPr>
-        <w:pStyle w:val="PlainText"/>
-        <w:jc w:val="center"/>
-        <w:rPr>
-          <w:rFonts w:ascii="Calibri" w:eastAsia="MS Mincho" w:hAnsi="Calibri" w:cs="Calibri"/>
-          <w:b/>
-          <w:bCs/>
-          <w:sz w:val="28"/>
-          <w:szCs w:val="28"/>
-        </w:rPr>
-      </w:pPr>
-      <w:r>
-        <w:rPr>
-          <w:rFonts w:ascii="Calibri" w:eastAsia="MS Mincho" w:hAnsi="Calibri" w:cs="Calibri"/>
-          <w:b/>
-          <w:bCs/>
-          <w:sz w:val="28"/>
-          <w:szCs w:val="28"/>
-        </w:rPr>
-        <w:t>Professional Experience</w:t>
-      </w:r>
-    </w:p>
-    <w:p>
-      <w:pPr>
-        <w:pStyle w:val="PlainText"/>
-        <w:rPr>
-          <w:rFonts w:ascii="Calibri" w:eastAsia="MS Mincho" w:hAnsi="Calibri" w:cs="Calibri"/>
-          <w:sz w:val="14"/>
-        </w:rPr>
-      </w:pPr>
-    </w:p>
-    <w:p>
-      <w:pPr>
-        <w:pStyle w:val="PlainText"/>
-        <w:spacing w:after="60"/>
-        <w:rPr>
-          <w:rFonts w:ascii="Calibri" w:eastAsia="MS Mincho" w:hAnsi="Calibri" w:cs="Calibri"/>
-          <w:i/>
-          <w:iCs/>
-          <w:sz w:val="22"/>
-          <w:szCs w:val="22"/>
-        </w:rPr>
-      </w:pPr>
-      <w:proofErr w:type="spellStart"/>
-      <w:r>
-        <w:rPr>
-          <w:rFonts w:ascii="Calibri" w:eastAsia="MS Mincho" w:hAnsi="Calibri" w:cs="Calibri"/>
-          <w:b/>
-          <w:bCs/>
-          <w:sz w:val="22"/>
-          <w:szCs w:val="22"/>
-        </w:rPr>
-        <w:t>Techranger</w:t>
-      </w:r>
-      <w:proofErr w:type="spellEnd"/>
-      <w:r>
-        <w:rPr>
-          <w:rFonts w:ascii="Calibri" w:eastAsia="MS Mincho" w:hAnsi="Calibri" w:cs="Calibri"/>
-          <w:b/>
-          <w:bCs/>
-          <w:sz w:val="22"/>
-          <w:szCs w:val="22"/>
-        </w:rPr>
-        <w:t xml:space="preserve"> (Web Developer)</w:t>
-      </w:r>
-      <w:r>
-        <w:rPr>
-          <w:rFonts w:ascii="Calibri" w:eastAsia="MS Mincho" w:hAnsi="Calibri" w:cs="Calibri"/>
-          <w:b/>
-          <w:bCs/>
-          <w:sz w:val="22"/>
-          <w:szCs w:val="22"/>
-        </w:rPr>
-        <w:t xml:space="preserve">, </w:t>
-      </w:r>
-      <w:r>
-        <w:rPr>
-          <w:rFonts w:ascii="Calibri" w:eastAsia="MS Mincho" w:hAnsi="Calibri" w:cs="Calibri"/>
-          <w:sz w:val="22"/>
-          <w:szCs w:val="22"/>
-        </w:rPr>
-        <w:t>May 2015</w:t>
-      </w:r>
-      <w:r>
-        <w:rPr>
-          <w:rFonts w:ascii="Calibri" w:eastAsia="MS Mincho" w:hAnsi="Calibri" w:cs="Calibri"/>
-          <w:sz w:val="22"/>
-          <w:szCs w:val="22"/>
-        </w:rPr>
-        <w:t xml:space="preserve"> to Present </w:t>
-      </w:r>
-      <w:r>
-        <w:rPr>
-          <w:rFonts w:ascii="Calibri" w:eastAsia="MS Mincho" w:hAnsi="Calibri" w:cs="Calibri"/>
-          <w:caps/>
-          <w:sz w:val="22"/>
-          <w:szCs w:val="22"/>
-        </w:rPr>
-        <w:t>–</w:t>
-      </w:r>
-      <w:r>
-        <w:rPr>
-          <w:rFonts w:ascii="Calibri" w:eastAsia="MS Mincho" w:hAnsi="Calibri" w:cs="Calibri"/>
-          <w:sz w:val="22"/>
-          <w:szCs w:val="22"/>
-        </w:rPr>
-        <w:t xml:space="preserve"> </w:t>
-      </w:r>
-      <w:r>
-        <w:rPr>
-          <w:rFonts w:ascii="Calibri" w:eastAsia="MS Mincho" w:hAnsi="Calibri" w:cs="Calibri"/>
-          <w:sz w:val="22"/>
-          <w:szCs w:val="22"/>
-        </w:rPr>
-        <w:t xml:space="preserve">UCF </w:t>
-      </w:r>
-      <w:r>
-        <w:rPr>
-          <w:rFonts w:ascii="Calibri" w:eastAsia="MS Mincho" w:hAnsi="Calibri" w:cs="Calibri"/>
-          <w:caps/>
-          <w:sz w:val="22"/>
-          <w:szCs w:val="22"/>
-        </w:rPr>
-        <w:t>center for distributed learning</w:t>
-      </w:r>
-      <w:r>
-        <w:rPr>
-          <w:rFonts w:ascii="Calibri" w:eastAsia="MS Mincho" w:hAnsi="Calibri" w:cs="Calibri"/>
-          <w:caps/>
-          <w:sz w:val="22"/>
-          <w:szCs w:val="22"/>
-        </w:rPr>
-        <w:t xml:space="preserve">, </w:t>
-      </w:r>
-      <w:r>
-        <w:rPr>
-          <w:rFonts w:ascii="Calibri" w:eastAsia="MS Mincho" w:hAnsi="Calibri" w:cs="Calibri"/>
-          <w:caps/>
-          <w:sz w:val="22"/>
-          <w:szCs w:val="22"/>
-        </w:rPr>
-        <w:t>O</w:t>
-      </w:r>
-      <w:r>
-        <w:rPr>
-          <w:rFonts w:ascii="Calibri" w:eastAsia="MS Mincho" w:hAnsi="Calibri" w:cs="Calibri"/>
-          <w:sz w:val="22"/>
-          <w:szCs w:val="22"/>
-        </w:rPr>
-        <w:t>rlando</w:t>
-      </w:r>
-      <w:r>
-        <w:rPr>
-          <w:rFonts w:ascii="Calibri" w:eastAsia="MS Mincho" w:hAnsi="Calibri" w:cs="Calibri"/>
-          <w:sz w:val="22"/>
-          <w:szCs w:val="22"/>
-        </w:rPr>
-        <w:t xml:space="preserve">, </w:t>
-      </w:r>
-      <w:r>
-        <w:rPr>
-          <w:rFonts w:ascii="Calibri" w:eastAsia="MS Mincho" w:hAnsi="Calibri" w:cs="Calibri"/>
-          <w:sz w:val="22"/>
-          <w:szCs w:val="22"/>
-        </w:rPr>
-        <w:t>FL</w:t>
-      </w:r>
-    </w:p>
-    <w:p>
-      <w:pPr>
-        <w:pStyle w:val="PlainText"/>
-        <w:rPr>
-          <w:rFonts w:ascii="Calibri" w:eastAsia="MS Mincho" w:hAnsi="Calibri" w:cs="Calibri"/>
-          <w:b/>
-          <w:bCs/>
-          <w:i/>
-          <w:iCs/>
-          <w:sz w:val="22"/>
-          <w:szCs w:val="22"/>
-        </w:rPr>
-      </w:pPr>
-      <w:r>
-        <w:rPr>
-          <w:rFonts w:ascii="Calibri" w:eastAsia="MS Mincho" w:hAnsi="Calibri" w:cs="Calibri"/>
-          <w:sz w:val="22"/>
-          <w:szCs w:val="22"/>
-        </w:rPr>
-        <w:t>P</w:t>
-      </w:r>
-      <w:r>
-        <w:rPr>
-          <w:rFonts w:ascii="Calibri" w:eastAsia="MS Mincho" w:hAnsi="Calibri" w:cs="Calibri"/>
-          <w:sz w:val="22"/>
-          <w:szCs w:val="22"/>
-        </w:rPr>
-        <w:t>rovid</w:t>
-      </w:r>
-      <w:r>
-        <w:rPr>
-          <w:rFonts w:ascii="Calibri" w:eastAsia="MS Mincho" w:hAnsi="Calibri" w:cs="Calibri"/>
-          <w:sz w:val="22"/>
-          <w:szCs w:val="22"/>
-        </w:rPr>
-        <w:t>e</w:t>
-      </w:r>
-      <w:r>
-        <w:rPr>
-          <w:rFonts w:ascii="Calibri" w:eastAsia="MS Mincho" w:hAnsi="Calibri" w:cs="Calibri"/>
-          <w:sz w:val="22"/>
-          <w:szCs w:val="22"/>
-        </w:rPr>
-        <w:t>d</w:t>
-      </w:r>
-      <w:r>
-        <w:rPr>
-          <w:rFonts w:ascii="Calibri" w:eastAsia="MS Mincho" w:hAnsi="Calibri" w:cs="Calibri"/>
-          <w:sz w:val="22"/>
-          <w:szCs w:val="22"/>
-        </w:rPr>
-        <w:t xml:space="preserve"> </w:t>
-      </w:r>
-      <w:r>
-        <w:rPr>
-          <w:rFonts w:ascii="Calibri" w:eastAsia="MS Mincho" w:hAnsi="Calibri" w:cs="Calibri"/>
-          <w:sz w:val="22"/>
-          <w:szCs w:val="22"/>
-        </w:rPr>
-        <w:t>object-oriented software</w:t>
-      </w:r>
-      <w:r>
-        <w:rPr>
-          <w:rFonts w:ascii="Calibri" w:eastAsia="MS Mincho" w:hAnsi="Calibri" w:cs="Calibri"/>
-          <w:sz w:val="22"/>
-          <w:szCs w:val="22"/>
-        </w:rPr>
-        <w:t xml:space="preserve"> (OOS)</w:t>
-      </w:r>
-      <w:r>
-        <w:rPr>
-          <w:rFonts w:ascii="Calibri" w:eastAsia="MS Mincho" w:hAnsi="Calibri" w:cs="Calibri"/>
-          <w:sz w:val="22"/>
-          <w:szCs w:val="22"/>
-        </w:rPr>
-        <w:t xml:space="preserve"> </w:t>
-      </w:r>
-      <w:r>
-        <w:rPr>
-          <w:rFonts w:ascii="Calibri" w:eastAsia="MS Mincho" w:hAnsi="Calibri" w:cs="Calibri"/>
-          <w:sz w:val="22"/>
-          <w:szCs w:val="22"/>
-        </w:rPr>
-        <w:t xml:space="preserve">design for a security program that </w:t>
-      </w:r>
-      <w:r>
-        <w:rPr>
-          <w:rFonts w:ascii="Calibri" w:eastAsia="MS Mincho" w:hAnsi="Calibri" w:cs="Calibri"/>
-          <w:sz w:val="22"/>
-          <w:szCs w:val="22"/>
-        </w:rPr>
-        <w:t>focused on accountability within the learning enviroment</w:t>
-      </w:r>
-      <w:bookmarkStart w:id="0" w:name="_GoBack"/>
-      <w:bookmarkEnd w:id="0"/>
-      <w:r>
-        <w:rPr>
-          <w:rFonts w:ascii="Calibri" w:eastAsia="MS Mincho" w:hAnsi="Calibri" w:cs="Calibri"/>
-          <w:sz w:val="22"/>
-          <w:szCs w:val="22"/>
-        </w:rPr>
-        <w:t>. Develop and c</w:t>
-      </w:r>
-      <w:r>
-        <w:rPr>
-          <w:rFonts w:ascii="Calibri" w:eastAsia="MS Mincho" w:hAnsi="Calibri" w:cs="Calibri"/>
-          <w:sz w:val="22"/>
-          <w:szCs w:val="22"/>
-        </w:rPr>
-        <w:t xml:space="preserve">ustomize </w:t>
-      </w:r>
-      <w:r>
-        <w:rPr>
-          <w:rFonts w:ascii="Calibri" w:eastAsia="MS Mincho" w:hAnsi="Calibri" w:cs="Calibri"/>
-          <w:sz w:val="22"/>
-          <w:szCs w:val="22"/>
-        </w:rPr>
-        <w:t xml:space="preserve">software for diverse client base. </w:t>
-      </w:r>
-      <w:r>
-        <w:rPr>
-          <w:rFonts w:ascii="Calibri" w:eastAsia="MS Mincho" w:hAnsi="Calibri" w:cs="Calibri"/>
-          <w:b/>
-          <w:bCs/>
-          <w:i/>
-          <w:iCs/>
-          <w:sz w:val="22"/>
-          <w:szCs w:val="22"/>
-        </w:rPr>
-        <w:t>Achievement Highlights:</w:t>
+          <w:bCs/>
+          <w:sz w:val="22"/>
+          <w:szCs w:val="22"/>
+        </w:rPr>
+      </w:pPr>
+      <w:r>
+        <w:rPr>
+          <w:rFonts w:ascii="Calibri" w:eastAsia="MS Mincho" w:hAnsi="Calibri" w:cs="Calibri"/>
+          <w:bCs/>
+          <w:sz w:val="22"/>
+          <w:szCs w:val="22"/>
+        </w:rPr>
+        <w:t xml:space="preserve">Contributed software engineering expertise in the development of products through the software lifecycle, from requirements definition through </w:t>
+      </w:r>
+      <w:r>
+        <w:rPr>
+          <w:rFonts w:ascii="Calibri" w:eastAsia="MS Mincho" w:hAnsi="Calibri" w:cs="Calibri"/>
+          <w:bCs/>
+          <w:sz w:val="22"/>
+          <w:szCs w:val="22"/>
+        </w:rPr>
+        <w:t xml:space="preserve">successful </w:t>
+      </w:r>
+      <w:r>
+        <w:rPr>
+          <w:rFonts w:ascii="Calibri" w:eastAsia="MS Mincho" w:hAnsi="Calibri" w:cs="Calibri"/>
+          <w:bCs/>
+          <w:sz w:val="22"/>
+          <w:szCs w:val="22"/>
+        </w:rPr>
+        <w:t>deployment.</w:t>
       </w:r>
     </w:p>
     <w:p>
@@ -1020,25 +1370,43 @@
           <w:sz w:val="22"/>
           <w:szCs w:val="22"/>
         </w:rPr>
-        <w:t xml:space="preserve">Contributed software engineering expertise in the development of products through the software lifecycle, from requirements definition through </w:t>
-      </w:r>
-      <w:r>
-        <w:rPr>
-          <w:rFonts w:ascii="Calibri" w:eastAsia="MS Mincho" w:hAnsi="Calibri" w:cs="Calibri"/>
-          <w:bCs/>
-          <w:sz w:val="22"/>
-          <w:szCs w:val="22"/>
-        </w:rPr>
-        <w:t xml:space="preserve">successful </w:t>
-      </w:r>
-      <w:r>
-        <w:rPr>
-          <w:rFonts w:ascii="Calibri" w:eastAsia="MS Mincho" w:hAnsi="Calibri" w:cs="Calibri"/>
-          <w:bCs/>
-          <w:sz w:val="22"/>
-          <w:szCs w:val="22"/>
-        </w:rPr>
-        <w:t>deployment.</w:t>
+        <w:t xml:space="preserve">Facilitated customization of systems </w:t>
+      </w:r>
+      <w:r>
+        <w:rPr>
+          <w:rFonts w:ascii="Calibri" w:eastAsia="MS Mincho" w:hAnsi="Calibri" w:cs="Calibri"/>
+          <w:bCs/>
+          <w:sz w:val="22"/>
+          <w:szCs w:val="22"/>
+        </w:rPr>
+        <w:t xml:space="preserve">by encouraging software engineering team to </w:t>
+      </w:r>
+      <w:r>
+        <w:rPr>
+          <w:rFonts w:ascii="Calibri" w:eastAsia="MS Mincho" w:hAnsi="Calibri" w:cs="Calibri"/>
+          <w:bCs/>
+          <w:sz w:val="22"/>
+          <w:szCs w:val="22"/>
+        </w:rPr>
+        <w:t xml:space="preserve">adopt emerging standards for </w:t>
+      </w:r>
+      <w:r>
+        <w:rPr>
+          <w:rFonts w:ascii="Calibri" w:eastAsia="MS Mincho" w:hAnsi="Calibri" w:cs="Calibri"/>
+          <w:bCs/>
+          <w:sz w:val="22"/>
+          <w:szCs w:val="22"/>
+        </w:rPr>
+        <w:t xml:space="preserve">software </w:t>
+      </w:r>
+      <w:r>
+        <w:rPr>
+          <w:rFonts w:ascii="Calibri" w:eastAsia="MS Mincho" w:hAnsi="Calibri" w:cs="Calibri"/>
+          <w:bCs/>
+          <w:sz w:val="22"/>
+          <w:szCs w:val="22"/>
+        </w:rPr>
+        <w:t>application development architecture and tools.</w:t>
       </w:r>
     </w:p>
     <w:p>
@@ -1063,43 +1431,70 @@
           <w:sz w:val="22"/>
           <w:szCs w:val="22"/>
         </w:rPr>
-        <w:t xml:space="preserve">Facilitated customization of systems </w:t>
-      </w:r>
-      <w:r>
-        <w:rPr>
-          <w:rFonts w:ascii="Calibri" w:eastAsia="MS Mincho" w:hAnsi="Calibri" w:cs="Calibri"/>
-          <w:bCs/>
-          <w:sz w:val="22"/>
-          <w:szCs w:val="22"/>
-        </w:rPr>
-        <w:t xml:space="preserve">by encouraging software engineering team to </w:t>
-      </w:r>
-      <w:r>
-        <w:rPr>
-          <w:rFonts w:ascii="Calibri" w:eastAsia="MS Mincho" w:hAnsi="Calibri" w:cs="Calibri"/>
-          <w:bCs/>
-          <w:sz w:val="22"/>
-          <w:szCs w:val="22"/>
-        </w:rPr>
-        <w:t xml:space="preserve">adopt emerging standards for </w:t>
-      </w:r>
-      <w:r>
-        <w:rPr>
-          <w:rFonts w:ascii="Calibri" w:eastAsia="MS Mincho" w:hAnsi="Calibri" w:cs="Calibri"/>
-          <w:bCs/>
-          <w:sz w:val="22"/>
-          <w:szCs w:val="22"/>
-        </w:rPr>
-        <w:t xml:space="preserve">software </w:t>
-      </w:r>
-      <w:r>
-        <w:rPr>
-          <w:rFonts w:ascii="Calibri" w:eastAsia="MS Mincho" w:hAnsi="Calibri" w:cs="Calibri"/>
-          <w:bCs/>
-          <w:sz w:val="22"/>
-          <w:szCs w:val="22"/>
-        </w:rPr>
-        <w:t>application development architecture and tools.</w:t>
+        <w:t>I p</w:t>
+      </w:r>
+      <w:r>
+        <w:rPr>
+          <w:rFonts w:ascii="Calibri" w:eastAsia="MS Mincho" w:hAnsi="Calibri" w:cs="Calibri"/>
+          <w:bCs/>
+          <w:sz w:val="22"/>
+          <w:szCs w:val="22"/>
+        </w:rPr>
+        <w:t>articipate</w:t>
+      </w:r>
+      <w:r>
+        <w:rPr>
+          <w:rFonts w:ascii="Calibri" w:eastAsia="MS Mincho" w:hAnsi="Calibri" w:cs="Calibri"/>
+          <w:bCs/>
+          <w:sz w:val="22"/>
+          <w:szCs w:val="22"/>
+        </w:rPr>
+        <w:t>d</w:t>
+      </w:r>
+      <w:r>
+        <w:rPr>
+          <w:rFonts w:ascii="Calibri" w:eastAsia="MS Mincho" w:hAnsi="Calibri" w:cs="Calibri"/>
+          <w:bCs/>
+          <w:sz w:val="22"/>
+          <w:szCs w:val="22"/>
+        </w:rPr>
+        <w:t xml:space="preserve"> in multiple</w:t>
+      </w:r>
+      <w:r>
+        <w:rPr>
+          <w:rFonts w:ascii="Calibri" w:eastAsia="MS Mincho" w:hAnsi="Calibri" w:cs="Calibri"/>
+          <w:bCs/>
+          <w:sz w:val="22"/>
+          <w:szCs w:val="22"/>
+        </w:rPr>
+        <w:t xml:space="preserve"> presentations due to ability to translate user needs into easy-to-understand software solutions. Helped sales team close five deals generating $</w:t>
+      </w:r>
+      <w:r>
+        <w:rPr>
+          <w:rFonts w:ascii="Calibri" w:eastAsia="MS Mincho" w:hAnsi="Calibri" w:cs="Calibri"/>
+          <w:bCs/>
+          <w:sz w:val="22"/>
+          <w:szCs w:val="22"/>
+        </w:rPr>
+        <w:t>223</w:t>
+      </w:r>
+      <w:r>
+        <w:rPr>
+          <w:rFonts w:ascii="Calibri" w:eastAsia="MS Mincho" w:hAnsi="Calibri" w:cs="Calibri"/>
+          <w:bCs/>
+          <w:sz w:val="22"/>
+          <w:szCs w:val="22"/>
+        </w:rPr>
+        <w:t xml:space="preserve">K </w:t>
+      </w:r>
+      <w:r>
+        <w:rPr>
+          <w:rFonts w:ascii="Calibri" w:eastAsia="MS Mincho" w:hAnsi="Calibri" w:cs="Calibri"/>
+          <w:bCs/>
+          <w:sz w:val="22"/>
+          <w:szCs w:val="22"/>
+        </w:rPr>
+        <w:t>in revenue.</w:t>
       </w:r>
     </w:p>
     <w:p>
@@ -1112,225 +1507,169 @@
         <w:spacing w:before="120"/>
         <w:rPr>
           <w:rFonts w:ascii="Calibri" w:eastAsia="MS Mincho" w:hAnsi="Calibri" w:cs="Calibri"/>
-          <w:bCs/>
-          <w:sz w:val="22"/>
-          <w:szCs w:val="22"/>
-        </w:rPr>
-      </w:pPr>
-      <w:r>
-        <w:rPr>
-          <w:rFonts w:ascii="Calibri" w:eastAsia="MS Mincho" w:hAnsi="Calibri" w:cs="Calibri"/>
-          <w:bCs/>
-          <w:sz w:val="22"/>
-          <w:szCs w:val="22"/>
-        </w:rPr>
-        <w:t>P</w:t>
-      </w:r>
-      <w:r>
-        <w:rPr>
-          <w:rFonts w:ascii="Calibri" w:eastAsia="MS Mincho" w:hAnsi="Calibri" w:cs="Calibri"/>
-          <w:bCs/>
-          <w:sz w:val="22"/>
-          <w:szCs w:val="22"/>
-        </w:rPr>
-        <w:t>articipate</w:t>
-      </w:r>
-      <w:r>
-        <w:rPr>
-          <w:rFonts w:ascii="Calibri" w:eastAsia="MS Mincho" w:hAnsi="Calibri" w:cs="Calibri"/>
-          <w:bCs/>
-          <w:sz w:val="22"/>
-          <w:szCs w:val="22"/>
-        </w:rPr>
-        <w:t>d</w:t>
-      </w:r>
-      <w:r>
-        <w:rPr>
-          <w:rFonts w:ascii="Calibri" w:eastAsia="MS Mincho" w:hAnsi="Calibri" w:cs="Calibri"/>
-          <w:bCs/>
-          <w:sz w:val="22"/>
-          <w:szCs w:val="22"/>
-        </w:rPr>
-        <w:t xml:space="preserve"> in sales presentations due to ability to translate user needs into easy-to-understand software solutions. Helped sales team close five deals generating $</w:t>
-      </w:r>
-      <w:r>
-        <w:rPr>
-          <w:rFonts w:ascii="Calibri" w:eastAsia="MS Mincho" w:hAnsi="Calibri" w:cs="Calibri"/>
-          <w:bCs/>
-          <w:sz w:val="22"/>
-          <w:szCs w:val="22"/>
-        </w:rPr>
-        <w:t>223</w:t>
-      </w:r>
-      <w:r>
-        <w:rPr>
-          <w:rFonts w:ascii="Calibri" w:eastAsia="MS Mincho" w:hAnsi="Calibri" w:cs="Calibri"/>
-          <w:bCs/>
-          <w:sz w:val="22"/>
-          <w:szCs w:val="22"/>
-        </w:rPr>
-        <w:t xml:space="preserve">K </w:t>
-      </w:r>
-      <w:r>
-        <w:rPr>
-          <w:rFonts w:ascii="Calibri" w:eastAsia="MS Mincho" w:hAnsi="Calibri" w:cs="Calibri"/>
-          <w:bCs/>
-          <w:sz w:val="22"/>
-          <w:szCs w:val="22"/>
-        </w:rPr>
-        <w:t>in revenue.</w:t>
+          <w:sz w:val="22"/>
+          <w:szCs w:val="22"/>
+        </w:rPr>
+      </w:pPr>
+      <w:r>
+        <w:rPr>
+          <w:rFonts w:ascii="Calibri" w:eastAsia="MS Mincho" w:hAnsi="Calibri" w:cs="Calibri"/>
+          <w:bCs/>
+          <w:sz w:val="22"/>
+          <w:szCs w:val="22"/>
+        </w:rPr>
+        <w:t>In</w:t>
+      </w:r>
+      <w:r>
+        <w:rPr>
+          <w:rFonts w:ascii="Calibri" w:eastAsia="MS Mincho" w:hAnsi="Calibri" w:cs="Calibri"/>
+          <w:bCs/>
+          <w:sz w:val="22"/>
+          <w:szCs w:val="22"/>
+        </w:rPr>
+        <w:t xml:space="preserve">troduced methodologies and best </w:t>
+      </w:r>
+      <w:r>
+        <w:rPr>
+          <w:rFonts w:ascii="Calibri" w:eastAsia="MS Mincho" w:hAnsi="Calibri" w:cs="Calibri"/>
+          <w:bCs/>
+          <w:sz w:val="22"/>
+          <w:szCs w:val="22"/>
+        </w:rPr>
+        <w:t>practices</w:t>
+      </w:r>
+      <w:r>
+        <w:rPr>
+          <w:rFonts w:ascii="Calibri" w:eastAsia="MS Mincho" w:hAnsi="Calibri" w:cs="Calibri"/>
+          <w:sz w:val="22"/>
+          <w:szCs w:val="22"/>
+        </w:rPr>
+        <w:t xml:space="preserve"> that enhanced product definition, release processes and </w:t>
+      </w:r>
+      <w:r>
+        <w:rPr>
+          <w:rFonts w:ascii="Calibri" w:eastAsia="MS Mincho" w:hAnsi="Calibri" w:cs="Calibri"/>
+          <w:sz w:val="22"/>
+          <w:szCs w:val="22"/>
+        </w:rPr>
+        <w:t xml:space="preserve">customization </w:t>
+      </w:r>
+      <w:r>
+        <w:rPr>
+          <w:rFonts w:ascii="Calibri" w:eastAsia="MS Mincho" w:hAnsi="Calibri" w:cs="Calibri"/>
+          <w:sz w:val="22"/>
+          <w:szCs w:val="22"/>
+        </w:rPr>
+        <w:t xml:space="preserve">of </w:t>
+      </w:r>
+      <w:r>
+        <w:rPr>
+          <w:rFonts w:ascii="Calibri" w:eastAsia="MS Mincho" w:hAnsi="Calibri" w:cs="Calibri"/>
+          <w:sz w:val="22"/>
+          <w:szCs w:val="22"/>
+        </w:rPr>
+        <w:t>applications</w:t>
+      </w:r>
+      <w:r>
+        <w:rPr>
+          <w:rFonts w:ascii="Calibri" w:eastAsia="MS Mincho" w:hAnsi="Calibri" w:cs="Calibri"/>
+          <w:sz w:val="22"/>
+          <w:szCs w:val="22"/>
+        </w:rPr>
+        <w:t xml:space="preserve"> to user needs. </w:t>
       </w:r>
     </w:p>
     <w:p>
       <w:pPr>
         <w:pStyle w:val="PlainText"/>
-        <w:numPr>
-          <w:ilvl w:val="0"/>
-          <w:numId w:val="11"/>
-        </w:numPr>
-        <w:spacing w:before="120"/>
-        <w:rPr>
-          <w:rFonts w:ascii="Calibri" w:eastAsia="MS Mincho" w:hAnsi="Calibri" w:cs="Calibri"/>
-          <w:bCs/>
-          <w:sz w:val="22"/>
-          <w:szCs w:val="22"/>
-        </w:rPr>
-      </w:pPr>
-      <w:r>
-        <w:rPr>
-          <w:rFonts w:ascii="Calibri" w:eastAsia="MS Mincho" w:hAnsi="Calibri" w:cs="Calibri"/>
-          <w:bCs/>
-          <w:sz w:val="22"/>
-          <w:szCs w:val="22"/>
-        </w:rPr>
-        <w:t>Excelled at</w:t>
-      </w:r>
-      <w:r>
-        <w:rPr>
-          <w:rFonts w:ascii="Calibri" w:eastAsia="MS Mincho" w:hAnsi="Calibri" w:cs="Calibri"/>
-          <w:bCs/>
-          <w:sz w:val="22"/>
-          <w:szCs w:val="22"/>
-        </w:rPr>
-        <w:t xml:space="preserve"> rapid application development and management of technological issues for assigned projects, </w:t>
-      </w:r>
-      <w:r>
-        <w:rPr>
-          <w:rFonts w:ascii="Calibri" w:eastAsia="MS Mincho" w:hAnsi="Calibri" w:cs="Calibri"/>
-          <w:bCs/>
-          <w:sz w:val="22"/>
-          <w:szCs w:val="22"/>
-        </w:rPr>
-        <w:t>earning</w:t>
-      </w:r>
-      <w:r>
-        <w:rPr>
-          <w:rFonts w:ascii="Calibri" w:eastAsia="MS Mincho" w:hAnsi="Calibri" w:cs="Calibri"/>
-          <w:bCs/>
-          <w:sz w:val="22"/>
-          <w:szCs w:val="22"/>
-        </w:rPr>
-        <w:t xml:space="preserve"> </w:t>
-      </w:r>
-      <w:r>
-        <w:rPr>
-          <w:rFonts w:ascii="Calibri" w:eastAsia="MS Mincho" w:hAnsi="Calibri" w:cs="Calibri"/>
-          <w:bCs/>
-          <w:sz w:val="22"/>
-          <w:szCs w:val="22"/>
-        </w:rPr>
-        <w:t xml:space="preserve">the highest </w:t>
-      </w:r>
-      <w:r>
-        <w:rPr>
-          <w:rFonts w:ascii="Calibri" w:eastAsia="MS Mincho" w:hAnsi="Calibri" w:cs="Calibri"/>
-          <w:bCs/>
-          <w:sz w:val="22"/>
-          <w:szCs w:val="22"/>
-        </w:rPr>
-        <w:t>customer satisfaction rating for all software solutions delivered.</w:t>
-      </w:r>
+        <w:rPr>
+          <w:rFonts w:ascii="Calibri" w:eastAsia="MS Mincho" w:hAnsi="Calibri" w:cs="Calibri"/>
+          <w:sz w:val="22"/>
+          <w:szCs w:val="22"/>
+        </w:rPr>
+      </w:pPr>
     </w:p>
     <w:p>
       <w:pPr>
         <w:pStyle w:val="PlainText"/>
-        <w:numPr>
-          <w:ilvl w:val="0"/>
-          <w:numId w:val="11"/>
-        </w:numPr>
-        <w:spacing w:before="120"/>
-        <w:rPr>
-          <w:rFonts w:ascii="Calibri" w:eastAsia="MS Mincho" w:hAnsi="Calibri" w:cs="Calibri"/>
-          <w:sz w:val="22"/>
-          <w:szCs w:val="22"/>
-        </w:rPr>
-      </w:pPr>
-      <w:r>
-        <w:rPr>
-          <w:rFonts w:ascii="Calibri" w:eastAsia="MS Mincho" w:hAnsi="Calibri" w:cs="Calibri"/>
-          <w:bCs/>
-          <w:sz w:val="22"/>
-          <w:szCs w:val="22"/>
-        </w:rPr>
-        <w:t>In</w:t>
-      </w:r>
-      <w:r>
-        <w:rPr>
-          <w:rFonts w:ascii="Calibri" w:eastAsia="MS Mincho" w:hAnsi="Calibri" w:cs="Calibri"/>
-          <w:bCs/>
-          <w:sz w:val="22"/>
-          <w:szCs w:val="22"/>
-        </w:rPr>
-        <w:t xml:space="preserve">troduced methodologies and best </w:t>
-      </w:r>
-      <w:r>
-        <w:rPr>
-          <w:rFonts w:ascii="Calibri" w:eastAsia="MS Mincho" w:hAnsi="Calibri" w:cs="Calibri"/>
-          <w:bCs/>
-          <w:sz w:val="22"/>
-          <w:szCs w:val="22"/>
-        </w:rPr>
-        <w:t>practices</w:t>
-      </w:r>
-      <w:r>
-        <w:rPr>
-          <w:rFonts w:ascii="Calibri" w:eastAsia="MS Mincho" w:hAnsi="Calibri" w:cs="Calibri"/>
-          <w:sz w:val="22"/>
-          <w:szCs w:val="22"/>
-        </w:rPr>
-        <w:t xml:space="preserve"> that enhanced product definition, release processes and </w:t>
-      </w:r>
-      <w:r>
-        <w:rPr>
-          <w:rFonts w:ascii="Calibri" w:eastAsia="MS Mincho" w:hAnsi="Calibri" w:cs="Calibri"/>
-          <w:sz w:val="22"/>
-          <w:szCs w:val="22"/>
-        </w:rPr>
-        <w:t xml:space="preserve">customization </w:t>
-      </w:r>
-      <w:r>
-        <w:rPr>
-          <w:rFonts w:ascii="Calibri" w:eastAsia="MS Mincho" w:hAnsi="Calibri" w:cs="Calibri"/>
-          <w:sz w:val="22"/>
-          <w:szCs w:val="22"/>
-        </w:rPr>
-        <w:t xml:space="preserve">of </w:t>
-      </w:r>
-      <w:r>
-        <w:rPr>
-          <w:rFonts w:ascii="Calibri" w:eastAsia="MS Mincho" w:hAnsi="Calibri" w:cs="Calibri"/>
-          <w:sz w:val="22"/>
-          <w:szCs w:val="22"/>
-        </w:rPr>
-        <w:t>applications</w:t>
-      </w:r>
-      <w:r>
-        <w:rPr>
-          <w:rFonts w:ascii="Calibri" w:eastAsia="MS Mincho" w:hAnsi="Calibri" w:cs="Calibri"/>
-          <w:sz w:val="22"/>
-          <w:szCs w:val="22"/>
-        </w:rPr>
-        <w:t xml:space="preserve"> to user needs. </w:t>
+        <w:spacing w:after="60"/>
+        <w:rPr>
+          <w:rFonts w:ascii="Calibri" w:eastAsia="MS Mincho" w:hAnsi="Calibri" w:cs="Calibri"/>
+          <w:i/>
+          <w:iCs/>
+          <w:sz w:val="22"/>
+          <w:szCs w:val="22"/>
+        </w:rPr>
+      </w:pPr>
+      <w:r>
+        <w:rPr>
+          <w:rFonts w:ascii="Calibri" w:eastAsia="MS Mincho" w:hAnsi="Calibri" w:cs="Calibri"/>
+          <w:b/>
+          <w:bCs/>
+          <w:sz w:val="22"/>
+          <w:szCs w:val="22"/>
+        </w:rPr>
+        <w:t>Freelance Worker</w:t>
+      </w:r>
+      <w:r>
+        <w:rPr>
+          <w:rFonts w:ascii="Calibri" w:eastAsia="MS Mincho" w:hAnsi="Calibri" w:cs="Calibri"/>
+          <w:b/>
+          <w:bCs/>
+          <w:sz w:val="22"/>
+          <w:szCs w:val="22"/>
+        </w:rPr>
+        <w:t xml:space="preserve">, </w:t>
+      </w:r>
+      <w:r>
+        <w:rPr>
+          <w:rFonts w:ascii="Calibri" w:eastAsia="MS Mincho" w:hAnsi="Calibri" w:cs="Calibri"/>
+          <w:sz w:val="22"/>
+          <w:szCs w:val="22"/>
+        </w:rPr>
+        <w:t>Aug 2012</w:t>
+      </w:r>
+      <w:r>
+        <w:rPr>
+          <w:rFonts w:ascii="Calibri" w:eastAsia="MS Mincho" w:hAnsi="Calibri" w:cs="Calibri"/>
+          <w:sz w:val="22"/>
+          <w:szCs w:val="22"/>
+        </w:rPr>
+        <w:t xml:space="preserve"> to </w:t>
+      </w:r>
+      <w:r>
+        <w:rPr>
+          <w:rFonts w:ascii="Calibri" w:eastAsia="MS Mincho" w:hAnsi="Calibri" w:cs="Calibri"/>
+          <w:sz w:val="22"/>
+          <w:szCs w:val="22"/>
+        </w:rPr>
+        <w:t>Present</w:t>
+      </w:r>
+      <w:r>
+        <w:rPr>
+          <w:rFonts w:ascii="Calibri" w:eastAsia="MS Mincho" w:hAnsi="Calibri" w:cs="Calibri"/>
+          <w:sz w:val="22"/>
+          <w:szCs w:val="22"/>
+        </w:rPr>
+        <w:t xml:space="preserve"> – </w:t>
+      </w:r>
+      <w:r>
+        <w:rPr>
+          <w:rFonts w:ascii="Calibri" w:eastAsia="MS Mincho" w:hAnsi="Calibri" w:cs="Calibri"/>
+          <w:caps/>
+          <w:sz w:val="22"/>
+          <w:szCs w:val="22"/>
+        </w:rPr>
+        <w:t xml:space="preserve">(Ymca, Mashmeyer concrete, fasig design, </w:t>
+      </w:r>
+      <w:r>
+        <w:rPr>
+          <w:rFonts w:ascii="Calibri" w:eastAsia="MS Mincho" w:hAnsi="Calibri" w:cs="Calibri"/>
+          <w:caps/>
+          <w:sz w:val="22"/>
+          <w:szCs w:val="22"/>
+        </w:rPr>
+        <w:t>NWOS, SWCA)</w:t>
       </w:r>
     </w:p>
     <w:p>
@@ -1338,17 +1677,8 @@
         <w:pStyle w:val="PlainText"/>
         <w:rPr>
           <w:rFonts w:ascii="Calibri" w:eastAsia="MS Mincho" w:hAnsi="Calibri" w:cs="Calibri"/>
-          <w:sz w:val="22"/>
-          <w:szCs w:val="22"/>
-        </w:rPr>
-      </w:pPr>
-    </w:p>
-    <w:p>
-      <w:pPr>
-        <w:pStyle w:val="PlainText"/>
-        <w:spacing w:after="60"/>
-        <w:rPr>
-          <w:rFonts w:ascii="Calibri" w:eastAsia="MS Mincho" w:hAnsi="Calibri" w:cs="Calibri"/>
+          <w:b/>
+          <w:bCs/>
           <w:i/>
           <w:iCs/>
           <w:sz w:val="22"/>
@@ -1358,107 +1688,36 @@
       <w:r>
         <w:rPr>
           <w:rFonts w:ascii="Calibri" w:eastAsia="MS Mincho" w:hAnsi="Calibri" w:cs="Calibri"/>
-          <w:b/>
-          <w:bCs/>
-          <w:sz w:val="22"/>
-          <w:szCs w:val="22"/>
-        </w:rPr>
-        <w:t xml:space="preserve">Junior Software Engineer, </w:t>
-      </w:r>
-      <w:r>
-        <w:rPr>
-          <w:rFonts w:ascii="Calibri" w:eastAsia="MS Mincho" w:hAnsi="Calibri" w:cs="Calibri"/>
-          <w:sz w:val="22"/>
-          <w:szCs w:val="22"/>
-        </w:rPr>
-        <w:t>8</w:t>
-      </w:r>
-      <w:r>
-        <w:rPr>
-          <w:rFonts w:ascii="Calibri" w:eastAsia="MS Mincho" w:hAnsi="Calibri" w:cs="Calibri"/>
-          <w:sz w:val="22"/>
-          <w:szCs w:val="22"/>
-        </w:rPr>
-        <w:t>/</w:t>
-      </w:r>
-      <w:r>
-        <w:rPr>
-          <w:rFonts w:ascii="Calibri" w:eastAsia="MS Mincho" w:hAnsi="Calibri" w:cs="Calibri"/>
-          <w:sz w:val="22"/>
-          <w:szCs w:val="22"/>
-        </w:rPr>
-        <w:t>10</w:t>
-      </w:r>
-      <w:r>
-        <w:rPr>
-          <w:rFonts w:ascii="Calibri" w:eastAsia="MS Mincho" w:hAnsi="Calibri" w:cs="Calibri"/>
-          <w:sz w:val="22"/>
-          <w:szCs w:val="22"/>
-        </w:rPr>
-        <w:t xml:space="preserve"> to </w:t>
-      </w:r>
-      <w:r>
-        <w:rPr>
-          <w:rFonts w:ascii="Calibri" w:eastAsia="MS Mincho" w:hAnsi="Calibri" w:cs="Calibri"/>
-          <w:sz w:val="22"/>
-          <w:szCs w:val="22"/>
-        </w:rPr>
-        <w:t>1</w:t>
-      </w:r>
-      <w:r>
-        <w:rPr>
-          <w:rFonts w:ascii="Calibri" w:eastAsia="MS Mincho" w:hAnsi="Calibri" w:cs="Calibri"/>
-          <w:sz w:val="22"/>
-          <w:szCs w:val="22"/>
-        </w:rPr>
-        <w:t>/</w:t>
-      </w:r>
-      <w:r>
-        <w:rPr>
-          <w:rFonts w:ascii="Calibri" w:eastAsia="MS Mincho" w:hAnsi="Calibri" w:cs="Calibri"/>
-          <w:sz w:val="22"/>
-          <w:szCs w:val="22"/>
-        </w:rPr>
-        <w:t>14</w:t>
-      </w:r>
-      <w:r>
-        <w:rPr>
-          <w:rFonts w:ascii="Calibri" w:eastAsia="MS Mincho" w:hAnsi="Calibri" w:cs="Calibri"/>
-          <w:sz w:val="22"/>
-          <w:szCs w:val="22"/>
-        </w:rPr>
-        <w:t xml:space="preserve"> – </w:t>
-      </w:r>
-      <w:r>
-        <w:rPr>
-          <w:rFonts w:ascii="Calibri" w:eastAsia="MS Mincho" w:hAnsi="Calibri" w:cs="Calibri"/>
-          <w:caps/>
-          <w:sz w:val="22"/>
-          <w:szCs w:val="22"/>
-        </w:rPr>
-        <w:t>DEF COMPANY</w:t>
-      </w:r>
-      <w:r>
-        <w:rPr>
-          <w:rFonts w:ascii="Calibri" w:eastAsia="MS Mincho" w:hAnsi="Calibri" w:cs="Calibri"/>
-          <w:caps/>
-          <w:sz w:val="22"/>
-          <w:szCs w:val="22"/>
-        </w:rPr>
-        <w:t xml:space="preserve">, </w:t>
-      </w:r>
-      <w:r>
-        <w:rPr>
-          <w:rFonts w:ascii="Calibri" w:eastAsia="MS Mincho" w:hAnsi="Calibri" w:cs="Calibri"/>
-          <w:sz w:val="22"/>
-          <w:szCs w:val="22"/>
-        </w:rPr>
-        <w:t>Sometown, CA</w:t>
-      </w:r>
-    </w:p>
-    <w:p>
-      <w:pPr>
-        <w:pStyle w:val="PlainText"/>
+          <w:sz w:val="22"/>
+          <w:szCs w:val="22"/>
+        </w:rPr>
+        <w:t>Assisted in all areas of information technology for various companies overall bettering my skills and enha</w:t>
+      </w:r>
+      <w:r>
+        <w:rPr>
+          <w:rFonts w:ascii="Calibri" w:eastAsia="MS Mincho" w:hAnsi="Calibri" w:cs="Calibri"/>
+          <w:sz w:val="22"/>
+          <w:szCs w:val="22"/>
+        </w:rPr>
+        <w:t>ncing the companies I worked for</w:t>
+      </w:r>
+      <w:r>
+        <w:rPr>
+          <w:rFonts w:ascii="Calibri" w:eastAsia="MS Mincho" w:hAnsi="Calibri" w:cs="Calibri"/>
+          <w:sz w:val="22"/>
+          <w:szCs w:val="22"/>
+        </w:rPr>
+        <w:t>.</w:t>
+      </w:r>
+      <w:r>
+        <w:rPr>
+          <w:rFonts w:ascii="Calibri" w:eastAsia="MS Mincho" w:hAnsi="Calibri" w:cs="Calibri"/>
+          <w:sz w:val="22"/>
+          <w:szCs w:val="22"/>
+        </w:rPr>
+        <w:t xml:space="preserve"> </w:t>
+      </w:r>
+      <w:r>
         <w:rPr>
           <w:rFonts w:ascii="Calibri" w:eastAsia="MS Mincho" w:hAnsi="Calibri" w:cs="Calibri"/>
           <w:b/>
@@ -1468,86 +1727,7 @@
           <w:sz w:val="22"/>
           <w:szCs w:val="22"/>
         </w:rPr>
-      </w:pPr>
-      <w:r>
-        <w:rPr>
-          <w:rFonts w:ascii="Calibri" w:eastAsia="MS Mincho" w:hAnsi="Calibri" w:cs="Calibri"/>
-          <w:sz w:val="22"/>
-          <w:szCs w:val="22"/>
-        </w:rPr>
-        <w:t xml:space="preserve">Assisted in the </w:t>
-      </w:r>
-      <w:r>
-        <w:rPr>
-          <w:rFonts w:ascii="Calibri" w:eastAsia="MS Mincho" w:hAnsi="Calibri" w:cs="Calibri"/>
-          <w:sz w:val="22"/>
-          <w:szCs w:val="22"/>
-        </w:rPr>
-        <w:t xml:space="preserve">design and </w:t>
-      </w:r>
-      <w:r>
-        <w:rPr>
-          <w:rFonts w:ascii="Calibri" w:eastAsia="MS Mincho" w:hAnsi="Calibri" w:cs="Calibri"/>
-          <w:sz w:val="22"/>
-          <w:szCs w:val="22"/>
-        </w:rPr>
-        <w:t xml:space="preserve">development of user </w:t>
-      </w:r>
-      <w:r>
-        <w:rPr>
-          <w:rFonts w:ascii="Calibri" w:eastAsia="MS Mincho" w:hAnsi="Calibri" w:cs="Calibri"/>
-          <w:sz w:val="22"/>
-          <w:szCs w:val="22"/>
-        </w:rPr>
-        <w:t xml:space="preserve">information solutions and </w:t>
-      </w:r>
-      <w:r>
-        <w:rPr>
-          <w:rFonts w:ascii="Calibri" w:eastAsia="MS Mincho" w:hAnsi="Calibri" w:cs="Calibri"/>
-          <w:sz w:val="22"/>
-          <w:szCs w:val="22"/>
-        </w:rPr>
-        <w:t>I</w:t>
-      </w:r>
-      <w:r>
-        <w:rPr>
-          <w:rFonts w:ascii="Calibri" w:eastAsia="MS Mincho" w:hAnsi="Calibri" w:cs="Calibri"/>
-          <w:sz w:val="22"/>
-          <w:szCs w:val="22"/>
-        </w:rPr>
-        <w:t xml:space="preserve">nternet </w:t>
-      </w:r>
-      <w:r>
-        <w:rPr>
-          <w:rFonts w:ascii="Calibri" w:eastAsia="MS Mincho" w:hAnsi="Calibri" w:cs="Calibri"/>
-          <w:sz w:val="22"/>
-          <w:szCs w:val="22"/>
-        </w:rPr>
-        <w:t xml:space="preserve">applications for a leading financial services </w:t>
-      </w:r>
-      <w:r>
-        <w:rPr>
-          <w:rFonts w:ascii="Calibri" w:eastAsia="MS Mincho" w:hAnsi="Calibri" w:cs="Calibri"/>
-          <w:sz w:val="22"/>
-          <w:szCs w:val="22"/>
-        </w:rPr>
-        <w:t>company</w:t>
-      </w:r>
-      <w:r>
-        <w:rPr>
-          <w:rFonts w:ascii="Calibri" w:eastAsia="MS Mincho" w:hAnsi="Calibri" w:cs="Calibri"/>
-          <w:sz w:val="22"/>
-          <w:szCs w:val="22"/>
-        </w:rPr>
-        <w:t>.</w:t>
-      </w:r>
-      <w:r>
-        <w:rPr>
-          <w:rFonts w:ascii="Calibri" w:eastAsia="MS Mincho" w:hAnsi="Calibri" w:cs="Calibri"/>
-          <w:sz w:val="22"/>
-          <w:szCs w:val="22"/>
-        </w:rPr>
-        <w:t xml:space="preserve"> </w:t>
+        <w:t>Accomplishments</w:t>
       </w:r>
       <w:r>
         <w:rPr>
@@ -1559,7 +1739,7 @@
           <w:sz w:val="22"/>
           <w:szCs w:val="22"/>
         </w:rPr>
-        <w:t>Achievement Highlights:</w:t>
+        <w:t>:</w:t>
       </w:r>
     </w:p>
     <w:p>
@@ -3429,7 +3609,6 @@
   </w:abstractNum>
   <w:num w:numId="1">
     <w:abstractNumId w:val="8"/>
-    <w:lvlOverride w:ilvl="0"/>
   </w:num>
   <w:num w:numId="2">
     <w:abstractNumId w:val="0"/>
@@ -3872,7 +4051,9 @@
   </w:style>
   <w:style w:type="character" w:default="1" w:styleId="DefaultParagraphFont">
     <w:name w:val="Default Paragraph Font"/>
+    <w:uiPriority w:val="1"/>
     <w:semiHidden/>
+    <w:unhideWhenUsed/>
   </w:style>
   <w:style w:type="table" w:default="1" w:styleId="TableNormal">
     <w:name w:val="Normal Table"/>

</xml_diff>

<commit_message>
updating resume and .gitignore
</commit_message>
<xml_diff>
--- a/public_html/files/nagelresume.docx
+++ b/public_html/files/nagelresume.docx
@@ -1,6 +1,6 @@
 
 <file path=word/document.xml><?xml version="1.0" encoding="utf-8"?>
-<w:document xmlns:wpc="http://schemas.microsoft.com/office/word/2010/wordprocessingCanvas" xmlns:mo="http://schemas.microsoft.com/office/mac/office/2008/main" xmlns:mc="http://schemas.openxmlformats.org/markup-compatibility/2006" xmlns:mv="urn:schemas-microsoft-com:mac:vml" xmlns:o="urn:schemas-microsoft-com:office:office" xmlns:r="http://schemas.openxmlformats.org/officeDocument/2006/relationships" xmlns:m="http://schemas.openxmlformats.org/officeDocument/2006/math" xmlns:v="urn:schemas-microsoft-com:vml" xmlns:wp14="http://schemas.microsoft.com/office/word/2010/wordprocessingDrawing" xmlns:wp="http://schemas.openxmlformats.org/drawingml/2006/wordprocessingDrawing" xmlns:w10="urn:schemas-microsoft-com:office:word" xmlns:w="http://schemas.openxmlformats.org/wordprocessingml/2006/main" xmlns:w14="http://schemas.microsoft.com/office/word/2010/wordml" xmlns:w15="http://schemas.microsoft.com/office/word/2012/wordml" xmlns:wpg="http://schemas.microsoft.com/office/word/2010/wordprocessingGroup" xmlns:wpi="http://schemas.microsoft.com/office/word/2010/wordprocessingInk" xmlns:wne="http://schemas.microsoft.com/office/word/2006/wordml" xmlns:wps="http://schemas.microsoft.com/office/word/2010/wordprocessingShape" mc:Ignorable="w14 w15 wp14">
+<w:document xmlns:wpc="http://schemas.microsoft.com/office/word/2010/wordprocessingCanvas" xmlns:cx="http://schemas.microsoft.com/office/drawing/2014/chartex" xmlns:cx1="http://schemas.microsoft.com/office/drawing/2015/9/8/chartex" xmlns:cx2="http://schemas.microsoft.com/office/drawing/2015/10/21/chartex" xmlns:cx3="http://schemas.microsoft.com/office/drawing/2016/5/9/chartex" xmlns:cx4="http://schemas.microsoft.com/office/drawing/2016/5/10/chartex" xmlns:cx5="http://schemas.microsoft.com/office/drawing/2016/5/11/chartex" xmlns:mc="http://schemas.openxmlformats.org/markup-compatibility/2006" xmlns:o="urn:schemas-microsoft-com:office:office" xmlns:r="http://schemas.openxmlformats.org/officeDocument/2006/relationships" xmlns:m="http://schemas.openxmlformats.org/officeDocument/2006/math" xmlns:v="urn:schemas-microsoft-com:vml" xmlns:wp14="http://schemas.microsoft.com/office/word/2010/wordprocessingDrawing" xmlns:wp="http://schemas.openxmlformats.org/drawingml/2006/wordprocessingDrawing" xmlns:w10="urn:schemas-microsoft-com:office:word" xmlns:w="http://schemas.openxmlformats.org/wordprocessingml/2006/main" xmlns:w14="http://schemas.microsoft.com/office/word/2010/wordml" xmlns:w15="http://schemas.microsoft.com/office/word/2012/wordml" xmlns:w16se="http://schemas.microsoft.com/office/word/2015/wordml/symex" xmlns:wpg="http://schemas.microsoft.com/office/word/2010/wordprocessingGroup" xmlns:wpi="http://schemas.microsoft.com/office/word/2010/wordprocessingInk" xmlns:wne="http://schemas.microsoft.com/office/word/2006/wordml" xmlns:wps="http://schemas.microsoft.com/office/word/2010/wordprocessingShape" mc:Ignorable="w14 w15 w16se wp14">
   <w:body>
     <w:p>
       <w:pPr>
@@ -675,232 +675,214 @@
           <w:sz w:val="22"/>
           <w:szCs w:val="22"/>
         </w:rPr>
-        <w:t>Ja</w:t>
+        <w:t>Java, JavaScript, .N</w:t>
+      </w:r>
+      <w:r>
+        <w:rPr>
+          <w:rFonts w:ascii="Calibri" w:eastAsia="MS Mincho" w:hAnsi="Calibri" w:cs="Calibri"/>
+          <w:sz w:val="22"/>
+          <w:szCs w:val="22"/>
+        </w:rPr>
+        <w:t>et</w:t>
+      </w:r>
+      <w:r>
+        <w:rPr>
+          <w:rFonts w:ascii="Calibri" w:eastAsia="MS Mincho" w:hAnsi="Calibri" w:cs="Calibri"/>
+          <w:sz w:val="22"/>
+          <w:szCs w:val="22"/>
+        </w:rPr>
+        <w:t>, XML,</w:t>
+      </w:r>
+      <w:r>
+        <w:rPr>
+          <w:rFonts w:ascii="Calibri" w:eastAsia="MS Mincho" w:hAnsi="Calibri" w:cs="Calibri"/>
+          <w:sz w:val="22"/>
+          <w:szCs w:val="22"/>
+        </w:rPr>
+        <w:t xml:space="preserve"> HTML, TCP/IP</w:t>
+      </w:r>
+      <w:r>
+        <w:rPr>
+          <w:rFonts w:ascii="Calibri" w:eastAsia="MS Mincho" w:hAnsi="Calibri" w:cs="Calibri"/>
+          <w:sz w:val="22"/>
+          <w:szCs w:val="22"/>
+        </w:rPr>
+        <w:t>, SQL,</w:t>
+      </w:r>
+      <w:r>
+        <w:rPr>
+          <w:rFonts w:ascii="Calibri" w:eastAsia="MS Mincho" w:hAnsi="Calibri" w:cs="Calibri"/>
+          <w:sz w:val="22"/>
+          <w:szCs w:val="22"/>
+        </w:rPr>
+        <w:t xml:space="preserve"> </w:t>
+      </w:r>
+      <w:r>
+        <w:rPr>
+          <w:rFonts w:ascii="Calibri" w:eastAsia="MS Mincho" w:hAnsi="Calibri" w:cs="Calibri"/>
+          <w:sz w:val="22"/>
+          <w:szCs w:val="22"/>
+        </w:rPr>
+        <w:t xml:space="preserve">jQuery, </w:t>
+      </w:r>
+      <w:r>
+        <w:rPr>
+          <w:rFonts w:ascii="Calibri" w:eastAsia="MS Mincho" w:hAnsi="Calibri" w:cs="Calibri"/>
+          <w:sz w:val="22"/>
+          <w:szCs w:val="22"/>
+        </w:rPr>
+        <w:t>C, C++,</w:t>
+      </w:r>
+      <w:r>
+        <w:rPr>
+          <w:rFonts w:ascii="Calibri" w:eastAsia="MS Mincho" w:hAnsi="Calibri" w:cs="Calibri"/>
+          <w:sz w:val="22"/>
+          <w:szCs w:val="22"/>
+        </w:rPr>
+        <w:t xml:space="preserve"> Google </w:t>
+      </w:r>
+      <w:r>
+        <w:rPr>
+          <w:rFonts w:ascii="Calibri" w:eastAsia="MS Mincho" w:hAnsi="Calibri" w:cs="Calibri"/>
+          <w:sz w:val="22"/>
+          <w:szCs w:val="22"/>
+        </w:rPr>
+        <w:t>Apps</w:t>
+      </w:r>
+      <w:r>
+        <w:rPr>
+          <w:rFonts w:ascii="Calibri" w:eastAsia="MS Mincho" w:hAnsi="Calibri" w:cs="Calibri"/>
+          <w:sz w:val="22"/>
+          <w:szCs w:val="22"/>
+        </w:rPr>
+        <w:t>, AWS, R,</w:t>
+      </w:r>
+      <w:r>
+        <w:rPr>
+          <w:rFonts w:ascii="Calibri" w:eastAsia="MS Mincho" w:hAnsi="Calibri" w:cs="Calibri"/>
+          <w:sz w:val="22"/>
+          <w:szCs w:val="22"/>
+        </w:rPr>
+        <w:t xml:space="preserve"> Microsoft</w:t>
+      </w:r>
+      <w:r>
+        <w:rPr>
+          <w:rFonts w:ascii="Calibri" w:eastAsia="MS Mincho" w:hAnsi="Calibri" w:cs="Calibri"/>
+          <w:sz w:val="22"/>
+          <w:szCs w:val="22"/>
+        </w:rPr>
+        <w:t xml:space="preserve"> Office Suite</w:t>
+      </w:r>
+      <w:r>
+        <w:rPr>
+          <w:rFonts w:ascii="Calibri" w:eastAsia="MS Mincho" w:hAnsi="Calibri" w:cs="Calibri"/>
+          <w:sz w:val="22"/>
+          <w:szCs w:val="22"/>
+        </w:rPr>
+        <w:t xml:space="preserve">, GIT, </w:t>
+      </w:r>
+      <w:r>
+        <w:rPr>
+          <w:rFonts w:ascii="Calibri" w:eastAsia="MS Mincho" w:hAnsi="Calibri" w:cs="Calibri"/>
+          <w:sz w:val="22"/>
+          <w:szCs w:val="22"/>
+        </w:rPr>
+        <w:t xml:space="preserve">A/B Testing, </w:t>
+      </w:r>
+      <w:proofErr w:type="spellStart"/>
+      <w:r>
+        <w:rPr>
+          <w:rFonts w:ascii="Calibri" w:eastAsia="MS Mincho" w:hAnsi="Calibri" w:cs="Calibri"/>
+          <w:sz w:val="22"/>
+          <w:szCs w:val="22"/>
+        </w:rPr>
+        <w:t>CoffeeS</w:t>
+      </w:r>
+      <w:r>
+        <w:rPr>
+          <w:rFonts w:ascii="Calibri" w:eastAsia="MS Mincho" w:hAnsi="Calibri" w:cs="Calibri"/>
+          <w:sz w:val="22"/>
+          <w:szCs w:val="22"/>
+        </w:rPr>
+        <w:t>cri</w:t>
+      </w:r>
+      <w:r>
+        <w:rPr>
+          <w:rFonts w:ascii="Calibri" w:eastAsia="MS Mincho" w:hAnsi="Calibri" w:cs="Calibri"/>
+          <w:sz w:val="22"/>
+          <w:szCs w:val="22"/>
+        </w:rPr>
+        <w:t>pt</w:t>
+      </w:r>
+      <w:proofErr w:type="spellEnd"/>
+      <w:r>
+        <w:rPr>
+          <w:rFonts w:ascii="Calibri" w:eastAsia="MS Mincho" w:hAnsi="Calibri" w:cs="Calibri"/>
+          <w:sz w:val="22"/>
+          <w:szCs w:val="22"/>
+        </w:rPr>
+        <w:t xml:space="preserve">, Django, </w:t>
+      </w:r>
+      <w:r>
+        <w:rPr>
+          <w:rFonts w:ascii="Calibri" w:eastAsia="MS Mincho" w:hAnsi="Calibri" w:cs="Calibri"/>
+          <w:sz w:val="22"/>
+          <w:szCs w:val="22"/>
+        </w:rPr>
+        <w:t xml:space="preserve">Docker, Virtual ENV, </w:t>
+      </w:r>
+      <w:proofErr w:type="spellStart"/>
+      <w:r>
+        <w:rPr>
+          <w:rFonts w:ascii="Calibri" w:eastAsia="MS Mincho" w:hAnsi="Calibri" w:cs="Calibri"/>
+          <w:sz w:val="22"/>
+          <w:szCs w:val="22"/>
+        </w:rPr>
+        <w:t>Serverless</w:t>
+      </w:r>
+      <w:proofErr w:type="spellEnd"/>
+      <w:r>
+        <w:rPr>
+          <w:rFonts w:ascii="Calibri" w:eastAsia="MS Mincho" w:hAnsi="Calibri" w:cs="Calibri"/>
+          <w:sz w:val="22"/>
+          <w:szCs w:val="22"/>
+        </w:rPr>
+        <w:t>, Micro</w:t>
+      </w:r>
+      <w:r>
+        <w:rPr>
+          <w:rFonts w:ascii="Calibri" w:eastAsia="MS Mincho" w:hAnsi="Calibri" w:cs="Calibri"/>
+          <w:sz w:val="22"/>
+          <w:szCs w:val="22"/>
+        </w:rPr>
+        <w:t xml:space="preserve">services, SQL Injection, Pen Testing, </w:t>
+      </w:r>
+      <w:r>
+        <w:rPr>
+          <w:rFonts w:ascii="Calibri" w:eastAsia="MS Mincho" w:hAnsi="Calibri" w:cs="Calibri"/>
+          <w:sz w:val="22"/>
+          <w:szCs w:val="22"/>
+        </w:rPr>
+        <w:t>Batch, Bash, Linux, Mac, Networking,</w:t>
+      </w:r>
+      <w:r>
+        <w:rPr>
+          <w:rFonts w:ascii="Calibri" w:eastAsia="MS Mincho" w:hAnsi="Calibri" w:cs="Calibri"/>
+          <w:sz w:val="22"/>
+          <w:szCs w:val="22"/>
+        </w:rPr>
+        <w:t xml:space="preserve"> CSS,</w:t>
+      </w:r>
+      <w:r>
+        <w:rPr>
+          <w:rFonts w:ascii="Calibri" w:eastAsia="MS Mincho" w:hAnsi="Calibri" w:cs="Calibri"/>
+          <w:sz w:val="22"/>
+          <w:szCs w:val="22"/>
+        </w:rPr>
+        <w:t xml:space="preserve"> Excel, VBA, Macro, </w:t>
       </w:r>
       <w:bookmarkStart w:id="0" w:name="_GoBack"/>
       <w:bookmarkEnd w:id="0"/>
-      <w:r>
-        <w:rPr>
-          <w:rFonts w:ascii="Calibri" w:eastAsia="MS Mincho" w:hAnsi="Calibri" w:cs="Calibri"/>
-          <w:sz w:val="22"/>
-          <w:szCs w:val="22"/>
-        </w:rPr>
-        <w:t>va, JavaScript, .N</w:t>
-      </w:r>
-      <w:r>
-        <w:rPr>
-          <w:rFonts w:ascii="Calibri" w:eastAsia="MS Mincho" w:hAnsi="Calibri" w:cs="Calibri"/>
-          <w:sz w:val="22"/>
-          <w:szCs w:val="22"/>
-        </w:rPr>
-        <w:t>et</w:t>
-      </w:r>
-      <w:r>
-        <w:rPr>
-          <w:rFonts w:ascii="Calibri" w:eastAsia="MS Mincho" w:hAnsi="Calibri" w:cs="Calibri"/>
-          <w:sz w:val="22"/>
-          <w:szCs w:val="22"/>
-        </w:rPr>
-        <w:t>, XML,</w:t>
-      </w:r>
-      <w:r>
-        <w:rPr>
-          <w:rFonts w:ascii="Calibri" w:eastAsia="MS Mincho" w:hAnsi="Calibri" w:cs="Calibri"/>
-          <w:sz w:val="22"/>
-          <w:szCs w:val="22"/>
-        </w:rPr>
-        <w:t xml:space="preserve"> HTML, TCP/IP</w:t>
-      </w:r>
-      <w:r>
-        <w:rPr>
-          <w:rFonts w:ascii="Calibri" w:eastAsia="MS Mincho" w:hAnsi="Calibri" w:cs="Calibri"/>
-          <w:sz w:val="22"/>
-          <w:szCs w:val="22"/>
-        </w:rPr>
-        <w:t>, SQL,</w:t>
-      </w:r>
-      <w:r>
-        <w:rPr>
-          <w:rFonts w:ascii="Calibri" w:eastAsia="MS Mincho" w:hAnsi="Calibri" w:cs="Calibri"/>
-          <w:sz w:val="22"/>
-          <w:szCs w:val="22"/>
-        </w:rPr>
-        <w:t xml:space="preserve"> </w:t>
-      </w:r>
-      <w:r>
-        <w:rPr>
-          <w:rFonts w:ascii="Calibri" w:eastAsia="MS Mincho" w:hAnsi="Calibri" w:cs="Calibri"/>
-          <w:sz w:val="22"/>
-          <w:szCs w:val="22"/>
-        </w:rPr>
-        <w:t xml:space="preserve">jQuery, </w:t>
-      </w:r>
-      <w:r>
-        <w:rPr>
-          <w:rFonts w:ascii="Calibri" w:eastAsia="MS Mincho" w:hAnsi="Calibri" w:cs="Calibri"/>
-          <w:sz w:val="22"/>
-          <w:szCs w:val="22"/>
-        </w:rPr>
-        <w:t>C, C++,</w:t>
-      </w:r>
-      <w:r>
-        <w:rPr>
-          <w:rFonts w:ascii="Calibri" w:eastAsia="MS Mincho" w:hAnsi="Calibri" w:cs="Calibri"/>
-          <w:sz w:val="22"/>
-          <w:szCs w:val="22"/>
-        </w:rPr>
-        <w:t xml:space="preserve"> Google </w:t>
-      </w:r>
-      <w:r>
-        <w:rPr>
-          <w:rFonts w:ascii="Calibri" w:eastAsia="MS Mincho" w:hAnsi="Calibri" w:cs="Calibri"/>
-          <w:sz w:val="22"/>
-          <w:szCs w:val="22"/>
-        </w:rPr>
-        <w:t>Apps</w:t>
-      </w:r>
-      <w:r>
-        <w:rPr>
-          <w:rFonts w:ascii="Calibri" w:eastAsia="MS Mincho" w:hAnsi="Calibri" w:cs="Calibri"/>
-          <w:sz w:val="22"/>
-          <w:szCs w:val="22"/>
-        </w:rPr>
-        <w:t>, AWS, R,</w:t>
-      </w:r>
-      <w:r>
-        <w:rPr>
-          <w:rFonts w:ascii="Calibri" w:eastAsia="MS Mincho" w:hAnsi="Calibri" w:cs="Calibri"/>
-          <w:sz w:val="22"/>
-          <w:szCs w:val="22"/>
-        </w:rPr>
-        <w:t xml:space="preserve"> Microsoft</w:t>
-      </w:r>
-      <w:r>
-        <w:rPr>
-          <w:rFonts w:ascii="Calibri" w:eastAsia="MS Mincho" w:hAnsi="Calibri" w:cs="Calibri"/>
-          <w:sz w:val="22"/>
-          <w:szCs w:val="22"/>
-        </w:rPr>
-        <w:t xml:space="preserve"> Office Suite</w:t>
-      </w:r>
-      <w:r>
-        <w:rPr>
-          <w:rFonts w:ascii="Calibri" w:eastAsia="MS Mincho" w:hAnsi="Calibri" w:cs="Calibri"/>
-          <w:sz w:val="22"/>
-          <w:szCs w:val="22"/>
-        </w:rPr>
-        <w:t xml:space="preserve">, GIT, </w:t>
-      </w:r>
-      <w:r>
-        <w:rPr>
-          <w:rFonts w:ascii="Calibri" w:eastAsia="MS Mincho" w:hAnsi="Calibri" w:cs="Calibri"/>
-          <w:sz w:val="22"/>
-          <w:szCs w:val="22"/>
-        </w:rPr>
-        <w:t xml:space="preserve">A/B Testing, </w:t>
-      </w:r>
-      <w:proofErr w:type="spellStart"/>
-      <w:r>
-        <w:rPr>
-          <w:rFonts w:ascii="Calibri" w:eastAsia="MS Mincho" w:hAnsi="Calibri" w:cs="Calibri"/>
-          <w:sz w:val="22"/>
-          <w:szCs w:val="22"/>
-        </w:rPr>
-        <w:t>CoffeeS</w:t>
-      </w:r>
-      <w:r>
-        <w:rPr>
-          <w:rFonts w:ascii="Calibri" w:eastAsia="MS Mincho" w:hAnsi="Calibri" w:cs="Calibri"/>
-          <w:sz w:val="22"/>
-          <w:szCs w:val="22"/>
-        </w:rPr>
-        <w:t>cri</w:t>
-      </w:r>
-      <w:r>
-        <w:rPr>
-          <w:rFonts w:ascii="Calibri" w:eastAsia="MS Mincho" w:hAnsi="Calibri" w:cs="Calibri"/>
-          <w:sz w:val="22"/>
-          <w:szCs w:val="22"/>
-        </w:rPr>
-        <w:t>pt</w:t>
-      </w:r>
-      <w:proofErr w:type="spellEnd"/>
-      <w:r>
-        <w:rPr>
-          <w:rFonts w:ascii="Calibri" w:eastAsia="MS Mincho" w:hAnsi="Calibri" w:cs="Calibri"/>
-          <w:sz w:val="22"/>
-          <w:szCs w:val="22"/>
-        </w:rPr>
-        <w:t xml:space="preserve">, Django, </w:t>
-      </w:r>
-      <w:r>
-        <w:rPr>
-          <w:rFonts w:ascii="Calibri" w:eastAsia="MS Mincho" w:hAnsi="Calibri" w:cs="Calibri"/>
-          <w:sz w:val="22"/>
-          <w:szCs w:val="22"/>
-        </w:rPr>
-        <w:t xml:space="preserve">Docker, Virtual ENV, </w:t>
-      </w:r>
-      <w:proofErr w:type="spellStart"/>
-      <w:r>
-        <w:rPr>
-          <w:rFonts w:ascii="Calibri" w:eastAsia="MS Mincho" w:hAnsi="Calibri" w:cs="Calibri"/>
-          <w:sz w:val="22"/>
-          <w:szCs w:val="22"/>
-        </w:rPr>
-        <w:t>Serverless</w:t>
-      </w:r>
-      <w:proofErr w:type="spellEnd"/>
-      <w:r>
-        <w:rPr>
-          <w:rFonts w:ascii="Calibri" w:eastAsia="MS Mincho" w:hAnsi="Calibri" w:cs="Calibri"/>
-          <w:sz w:val="22"/>
-          <w:szCs w:val="22"/>
-        </w:rPr>
-        <w:t xml:space="preserve">, </w:t>
-      </w:r>
-      <w:proofErr w:type="spellStart"/>
-      <w:r>
-        <w:rPr>
-          <w:rFonts w:ascii="Calibri" w:eastAsia="MS Mincho" w:hAnsi="Calibri" w:cs="Calibri"/>
-          <w:sz w:val="22"/>
-          <w:szCs w:val="22"/>
-        </w:rPr>
-        <w:t>Micro</w:t>
-      </w:r>
-      <w:r>
-        <w:rPr>
-          <w:rFonts w:ascii="Calibri" w:eastAsia="MS Mincho" w:hAnsi="Calibri" w:cs="Calibri"/>
-          <w:sz w:val="22"/>
-          <w:szCs w:val="22"/>
-        </w:rPr>
-        <w:t>services</w:t>
-      </w:r>
-      <w:proofErr w:type="spellEnd"/>
-      <w:r>
-        <w:rPr>
-          <w:rFonts w:ascii="Calibri" w:eastAsia="MS Mincho" w:hAnsi="Calibri" w:cs="Calibri"/>
-          <w:sz w:val="22"/>
-          <w:szCs w:val="22"/>
-        </w:rPr>
-        <w:t xml:space="preserve">, SQL Injection, Pen Testing, </w:t>
-      </w:r>
-      <w:r>
-        <w:rPr>
-          <w:rFonts w:ascii="Calibri" w:eastAsia="MS Mincho" w:hAnsi="Calibri" w:cs="Calibri"/>
-          <w:sz w:val="22"/>
-          <w:szCs w:val="22"/>
-        </w:rPr>
-        <w:t>Batch, Bash, Linux, Mac, Networking,</w:t>
-      </w:r>
-      <w:r>
-        <w:rPr>
-          <w:rFonts w:ascii="Calibri" w:eastAsia="MS Mincho" w:hAnsi="Calibri" w:cs="Calibri"/>
-          <w:sz w:val="22"/>
-          <w:szCs w:val="22"/>
-        </w:rPr>
-        <w:t xml:space="preserve"> CSS,</w:t>
-      </w:r>
     </w:p>
     <w:p>
       <w:pPr>
@@ -1348,27 +1330,7 @@
           <w:sz w:val="22"/>
           <w:szCs w:val="22"/>
         </w:rPr>
-        <w:t xml:space="preserve"> </w:t>
-      </w:r>
-      <w:proofErr w:type="spellStart"/>
-      <w:r>
-        <w:rPr>
-          <w:rFonts w:ascii="Calibri" w:eastAsia="MS Mincho" w:hAnsi="Calibri" w:cs="Calibri"/>
-          <w:bCs/>
-          <w:sz w:val="22"/>
-          <w:szCs w:val="22"/>
-        </w:rPr>
-        <w:t>microservices</w:t>
-      </w:r>
-      <w:proofErr w:type="spellEnd"/>
-      <w:r>
-        <w:rPr>
-          <w:rFonts w:ascii="Calibri" w:eastAsia="MS Mincho" w:hAnsi="Calibri" w:cs="Calibri"/>
-          <w:bCs/>
-          <w:sz w:val="22"/>
-          <w:szCs w:val="22"/>
-        </w:rPr>
-        <w:t xml:space="preserve">. I successfully adapted most of our code to </w:t>
+        <w:t xml:space="preserve"> microservices. I successfully adapted most of our code to </w:t>
       </w:r>
       <w:r>
         <w:rPr>
@@ -2027,8 +1989,8 @@
 </file>
 
 <file path=word/numbering.xml><?xml version="1.0" encoding="utf-8"?>
-<w:numbering xmlns:wpc="http://schemas.microsoft.com/office/word/2010/wordprocessingCanvas" xmlns:mo="http://schemas.microsoft.com/office/mac/office/2008/main" xmlns:mc="http://schemas.openxmlformats.org/markup-compatibility/2006" xmlns:mv="urn:schemas-microsoft-com:mac:vml" xmlns:o="urn:schemas-microsoft-com:office:office" xmlns:r="http://schemas.openxmlformats.org/officeDocument/2006/relationships" xmlns:m="http://schemas.openxmlformats.org/officeDocument/2006/math" xmlns:v="urn:schemas-microsoft-com:vml" xmlns:wp14="http://schemas.microsoft.com/office/word/2010/wordprocessingDrawing" xmlns:wp="http://schemas.openxmlformats.org/drawingml/2006/wordprocessingDrawing" xmlns:w10="urn:schemas-microsoft-com:office:word" xmlns:w="http://schemas.openxmlformats.org/wordprocessingml/2006/main" xmlns:w14="http://schemas.microsoft.com/office/word/2010/wordml" xmlns:w15="http://schemas.microsoft.com/office/word/2012/wordml" xmlns:wpg="http://schemas.microsoft.com/office/word/2010/wordprocessingGroup" xmlns:wpi="http://schemas.microsoft.com/office/word/2010/wordprocessingInk" xmlns:wne="http://schemas.microsoft.com/office/word/2006/wordml" xmlns:wps="http://schemas.microsoft.com/office/word/2010/wordprocessingShape" mc:Ignorable="w14 w15 wp14">
-  <w:abstractNum w:abstractNumId="0">
+<w:numbering xmlns:wpc="http://schemas.microsoft.com/office/word/2010/wordprocessingCanvas" xmlns:cx="http://schemas.microsoft.com/office/drawing/2014/chartex" xmlns:cx1="http://schemas.microsoft.com/office/drawing/2015/9/8/chartex" xmlns:cx2="http://schemas.microsoft.com/office/drawing/2015/10/21/chartex" xmlns:cx3="http://schemas.microsoft.com/office/drawing/2016/5/9/chartex" xmlns:cx4="http://schemas.microsoft.com/office/drawing/2016/5/10/chartex" xmlns:cx5="http://schemas.microsoft.com/office/drawing/2016/5/11/chartex" xmlns:mc="http://schemas.openxmlformats.org/markup-compatibility/2006" xmlns:o="urn:schemas-microsoft-com:office:office" xmlns:r="http://schemas.openxmlformats.org/officeDocument/2006/relationships" xmlns:m="http://schemas.openxmlformats.org/officeDocument/2006/math" xmlns:v="urn:schemas-microsoft-com:vml" xmlns:wp14="http://schemas.microsoft.com/office/word/2010/wordprocessingDrawing" xmlns:wp="http://schemas.openxmlformats.org/drawingml/2006/wordprocessingDrawing" xmlns:w10="urn:schemas-microsoft-com:office:word" xmlns:w="http://schemas.openxmlformats.org/wordprocessingml/2006/main" xmlns:w14="http://schemas.microsoft.com/office/word/2010/wordml" xmlns:w15="http://schemas.microsoft.com/office/word/2012/wordml" xmlns:w16se="http://schemas.microsoft.com/office/word/2015/wordml/symex" xmlns:wpg="http://schemas.microsoft.com/office/word/2010/wordprocessingGroup" xmlns:wpi="http://schemas.microsoft.com/office/word/2010/wordprocessingInk" xmlns:wne="http://schemas.microsoft.com/office/word/2006/wordml" xmlns:wps="http://schemas.microsoft.com/office/word/2010/wordprocessingShape" mc:Ignorable="w14 w15 w16se wp14">
+  <w:abstractNum w:abstractNumId="0" w15:restartNumberingAfterBreak="0">
     <w:nsid w:val="1AB37A6A"/>
     <w:multiLevelType w:val="hybridMultilevel"/>
     <w:tmpl w:val="DAE64BDC"/>
@@ -2145,7 +2107,7 @@
       </w:pPr>
     </w:lvl>
   </w:abstractNum>
-  <w:abstractNum w:abstractNumId="1">
+  <w:abstractNum w:abstractNumId="1" w15:restartNumberingAfterBreak="0">
     <w:nsid w:val="30D47719"/>
     <w:multiLevelType w:val="hybridMultilevel"/>
     <w:tmpl w:val="88AA7EF8"/>
@@ -2295,7 +2257,7 @@
       </w:rPr>
     </w:lvl>
   </w:abstractNum>
-  <w:abstractNum w:abstractNumId="2">
+  <w:abstractNum w:abstractNumId="2" w15:restartNumberingAfterBreak="0">
     <w:nsid w:val="39302860"/>
     <w:multiLevelType w:val="hybridMultilevel"/>
     <w:tmpl w:val="2FD43604"/>
@@ -2437,7 +2399,7 @@
       </w:rPr>
     </w:lvl>
   </w:abstractNum>
-  <w:abstractNum w:abstractNumId="3">
+  <w:abstractNum w:abstractNumId="3" w15:restartNumberingAfterBreak="0">
     <w:nsid w:val="56066614"/>
     <w:multiLevelType w:val="hybridMultilevel"/>
     <w:tmpl w:val="D46E02BE"/>
@@ -2579,7 +2541,7 @@
       </w:rPr>
     </w:lvl>
   </w:abstractNum>
-  <w:abstractNum w:abstractNumId="4">
+  <w:abstractNum w:abstractNumId="4" w15:restartNumberingAfterBreak="0">
     <w:nsid w:val="580505DA"/>
     <w:multiLevelType w:val="hybridMultilevel"/>
     <w:tmpl w:val="3C18D3A8"/>
@@ -2723,7 +2685,7 @@
       </w:rPr>
     </w:lvl>
   </w:abstractNum>
-  <w:abstractNum w:abstractNumId="5">
+  <w:abstractNum w:abstractNumId="5" w15:restartNumberingAfterBreak="0">
     <w:nsid w:val="62826A08"/>
     <w:multiLevelType w:val="hybridMultilevel"/>
     <w:tmpl w:val="0AEEA820"/>
@@ -2865,7 +2827,7 @@
       </w:rPr>
     </w:lvl>
   </w:abstractNum>
-  <w:abstractNum w:abstractNumId="6">
+  <w:abstractNum w:abstractNumId="6" w15:restartNumberingAfterBreak="0">
     <w:nsid w:val="63CE2641"/>
     <w:multiLevelType w:val="hybridMultilevel"/>
     <w:tmpl w:val="8DFEB7C4"/>
@@ -3014,7 +2976,7 @@
       </w:rPr>
     </w:lvl>
   </w:abstractNum>
-  <w:abstractNum w:abstractNumId="7">
+  <w:abstractNum w:abstractNumId="7" w15:restartNumberingAfterBreak="0">
     <w:nsid w:val="66603499"/>
     <w:multiLevelType w:val="hybridMultilevel"/>
     <w:tmpl w:val="2562AA1C"/>
@@ -3156,7 +3118,7 @@
       </w:rPr>
     </w:lvl>
   </w:abstractNum>
-  <w:abstractNum w:abstractNumId="8">
+  <w:abstractNum w:abstractNumId="8" w15:restartNumberingAfterBreak="0">
     <w:nsid w:val="66B75600"/>
     <w:multiLevelType w:val="singleLevel"/>
     <w:tmpl w:val="EBBC44FA"/>
@@ -3177,7 +3139,7 @@
       </w:rPr>
     </w:lvl>
   </w:abstractNum>
-  <w:abstractNum w:abstractNumId="9">
+  <w:abstractNum w:abstractNumId="9" w15:restartNumberingAfterBreak="0">
     <w:nsid w:val="78C736A1"/>
     <w:multiLevelType w:val="hybridMultilevel"/>
     <w:tmpl w:val="D6E46F78"/>
@@ -3319,7 +3281,7 @@
       </w:rPr>
     </w:lvl>
   </w:abstractNum>
-  <w:abstractNum w:abstractNumId="10">
+  <w:abstractNum w:abstractNumId="10" w15:restartNumberingAfterBreak="0">
     <w:nsid w:val="7B107277"/>
     <w:multiLevelType w:val="hybridMultilevel"/>
     <w:tmpl w:val="14DEE2A8"/>
@@ -3436,7 +3398,7 @@
       </w:pPr>
     </w:lvl>
   </w:abstractNum>
-  <w:abstractNum w:abstractNumId="11">
+  <w:abstractNum w:abstractNumId="11" w15:restartNumberingAfterBreak="0">
     <w:nsid w:val="7C680348"/>
     <w:multiLevelType w:val="hybridMultilevel"/>
     <w:tmpl w:val="FBDE3688"/>
@@ -3617,7 +3579,7 @@
 </file>
 
 <file path=word/styles.xml><?xml version="1.0" encoding="utf-8"?>
-<w:styles xmlns:mc="http://schemas.openxmlformats.org/markup-compatibility/2006" xmlns:r="http://schemas.openxmlformats.org/officeDocument/2006/relationships" xmlns:w="http://schemas.openxmlformats.org/wordprocessingml/2006/main" xmlns:w14="http://schemas.microsoft.com/office/word/2010/wordml" xmlns:w15="http://schemas.microsoft.com/office/word/2012/wordml" mc:Ignorable="w14 w15">
+<w:styles xmlns:mc="http://schemas.openxmlformats.org/markup-compatibility/2006" xmlns:r="http://schemas.openxmlformats.org/officeDocument/2006/relationships" xmlns:w="http://schemas.openxmlformats.org/wordprocessingml/2006/main" xmlns:w14="http://schemas.microsoft.com/office/word/2010/wordml" xmlns:w15="http://schemas.microsoft.com/office/word/2012/wordml" xmlns:w16se="http://schemas.microsoft.com/office/word/2015/wordml/symex" mc:Ignorable="w14 w15 w16se">
   <w:docDefaults>
     <w:rPrDefault>
       <w:rPr>
@@ -3627,7 +3589,7 @@
     </w:rPrDefault>
     <w:pPrDefault/>
   </w:docDefaults>
-  <w:latentStyles w:defLockedState="0" w:defUIPriority="99" w:defSemiHidden="0" w:defUnhideWhenUsed="0" w:defQFormat="0" w:count="382">
+  <w:latentStyles w:defLockedState="0" w:defUIPriority="99" w:defSemiHidden="0" w:defUnhideWhenUsed="0" w:defQFormat="0" w:count="374">
     <w:lsdException w:name="Normal" w:uiPriority="0" w:qFormat="1"/>
     <w:lsdException w:name="heading 1" w:uiPriority="9" w:qFormat="1"/>
     <w:lsdException w:name="heading 2" w:semiHidden="1" w:uiPriority="9" w:unhideWhenUsed="1" w:qFormat="1"/>
@@ -3784,15 +3746,6 @@
     <w:lsdException w:name="Balloon Text" w:semiHidden="1" w:unhideWhenUsed="1"/>
     <w:lsdException w:name="Table Grid" w:uiPriority="59"/>
     <w:lsdException w:name="Table Theme" w:semiHidden="1" w:unhideWhenUsed="1"/>
-    <w:lsdException w:name="Note Level 1" w:semiHidden="1" w:unhideWhenUsed="1"/>
-    <w:lsdException w:name="Note Level 2" w:semiHidden="1" w:unhideWhenUsed="1"/>
-    <w:lsdException w:name="Note Level 3" w:semiHidden="1" w:unhideWhenUsed="1"/>
-    <w:lsdException w:name="Note Level 4" w:semiHidden="1" w:unhideWhenUsed="1"/>
-    <w:lsdException w:name="Note Level 5" w:semiHidden="1" w:unhideWhenUsed="1"/>
-    <w:lsdException w:name="Note Level 6" w:semiHidden="1" w:unhideWhenUsed="1"/>
-    <w:lsdException w:name="Note Level 7" w:semiHidden="1" w:unhideWhenUsed="1"/>
-    <w:lsdException w:name="Note Level 8" w:semiHidden="1" w:unhideWhenUsed="1"/>
-    <w:lsdException w:name="Note Level 9" w:semiHidden="1" w:unhideWhenUsed="1"/>
     <w:lsdException w:name="Placeholder Text" w:semiHidden="1"/>
     <w:lsdException w:name="No Spacing" w:uiPriority="1" w:qFormat="1"/>
     <w:lsdException w:name="Light Shading" w:uiPriority="60"/>

</xml_diff>

<commit_message>
some more resume tweaks
</commit_message>
<xml_diff>
--- a/public_html/files/nagelresume.docx
+++ b/public_html/files/nagelresume.docx
@@ -1,6 +1,6 @@
 
 <file path=word/document.xml><?xml version="1.0" encoding="utf-8"?>
-<w:document xmlns:wpc="http://schemas.microsoft.com/office/word/2010/wordprocessingCanvas" xmlns:cx="http://schemas.microsoft.com/office/drawing/2014/chartex" xmlns:cx1="http://schemas.microsoft.com/office/drawing/2015/9/8/chartex" xmlns:cx2="http://schemas.microsoft.com/office/drawing/2015/10/21/chartex" xmlns:cx3="http://schemas.microsoft.com/office/drawing/2016/5/9/chartex" xmlns:cx4="http://schemas.microsoft.com/office/drawing/2016/5/10/chartex" xmlns:cx5="http://schemas.microsoft.com/office/drawing/2016/5/11/chartex" xmlns:mc="http://schemas.openxmlformats.org/markup-compatibility/2006" xmlns:o="urn:schemas-microsoft-com:office:office" xmlns:r="http://schemas.openxmlformats.org/officeDocument/2006/relationships" xmlns:m="http://schemas.openxmlformats.org/officeDocument/2006/math" xmlns:v="urn:schemas-microsoft-com:vml" xmlns:wp14="http://schemas.microsoft.com/office/word/2010/wordprocessingDrawing" xmlns:wp="http://schemas.openxmlformats.org/drawingml/2006/wordprocessingDrawing" xmlns:w10="urn:schemas-microsoft-com:office:word" xmlns:w="http://schemas.openxmlformats.org/wordprocessingml/2006/main" xmlns:w14="http://schemas.microsoft.com/office/word/2010/wordml" xmlns:w15="http://schemas.microsoft.com/office/word/2012/wordml" xmlns:w16se="http://schemas.microsoft.com/office/word/2015/wordml/symex" xmlns:wpg="http://schemas.microsoft.com/office/word/2010/wordprocessingGroup" xmlns:wpi="http://schemas.microsoft.com/office/word/2010/wordprocessingInk" xmlns:wne="http://schemas.microsoft.com/office/word/2006/wordml" xmlns:wps="http://schemas.microsoft.com/office/word/2010/wordprocessingShape" mc:Ignorable="w14 w15 w16se wp14">
+<w:document xmlns:wpc="http://schemas.microsoft.com/office/word/2010/wordprocessingCanvas" xmlns:mo="http://schemas.microsoft.com/office/mac/office/2008/main" xmlns:mc="http://schemas.openxmlformats.org/markup-compatibility/2006" xmlns:mv="urn:schemas-microsoft-com:mac:vml" xmlns:o="urn:schemas-microsoft-com:office:office" xmlns:r="http://schemas.openxmlformats.org/officeDocument/2006/relationships" xmlns:m="http://schemas.openxmlformats.org/officeDocument/2006/math" xmlns:v="urn:schemas-microsoft-com:vml" xmlns:wp14="http://schemas.microsoft.com/office/word/2010/wordprocessingDrawing" xmlns:wp="http://schemas.openxmlformats.org/drawingml/2006/wordprocessingDrawing" xmlns:w10="urn:schemas-microsoft-com:office:word" xmlns:w="http://schemas.openxmlformats.org/wordprocessingml/2006/main" xmlns:w14="http://schemas.microsoft.com/office/word/2010/wordml" xmlns:w15="http://schemas.microsoft.com/office/word/2012/wordml" xmlns:wpg="http://schemas.microsoft.com/office/word/2010/wordprocessingGroup" xmlns:wpi="http://schemas.microsoft.com/office/word/2010/wordprocessingInk" xmlns:wne="http://schemas.microsoft.com/office/word/2006/wordml" xmlns:wps="http://schemas.microsoft.com/office/word/2010/wordprocessingShape" mc:Ignorable="w14 w15 wp14">
   <w:body>
     <w:p>
       <w:pPr>
@@ -15,8 +15,8 @@
           <w:b/>
           <w:bCs/>
           <w:spacing w:val="20"/>
-          <w:sz w:val="40"/>
-          <w:szCs w:val="40"/>
+          <w:sz w:val="36"/>
+          <w:szCs w:val="36"/>
         </w:rPr>
       </w:pPr>
       <w:r>
@@ -25,8 +25,8 @@
           <w:b/>
           <w:bCs/>
           <w:spacing w:val="20"/>
-          <w:sz w:val="40"/>
-          <w:szCs w:val="40"/>
+          <w:sz w:val="36"/>
+          <w:szCs w:val="36"/>
         </w:rPr>
         <w:t>Alex Nagel</w:t>
       </w:r>
@@ -335,13 +335,30 @@
         </w:rPr>
         <w:t xml:space="preserve"> </w:t>
       </w:r>
-      <w:r>
-        <w:rPr>
-          <w:rFonts w:ascii="Calibri" w:eastAsia="MS Mincho" w:hAnsi="Calibri" w:cs="Calibri"/>
-          <w:sz w:val="22"/>
-          <w:szCs w:val="22"/>
-        </w:rPr>
-        <w:t>I understand the</w:t>
+      <w:bookmarkStart w:id="0" w:name="_GoBack"/>
+      <w:r>
+        <w:rPr>
+          <w:rFonts w:ascii="Calibri" w:eastAsia="MS Mincho" w:hAnsi="Calibri" w:cs="Calibri"/>
+          <w:sz w:val="22"/>
+          <w:szCs w:val="22"/>
+        </w:rPr>
+        <w:t xml:space="preserve">I </w:t>
+      </w:r>
+      <w:r>
+        <w:rPr>
+          <w:rFonts w:ascii="Calibri" w:eastAsia="MS Mincho" w:hAnsi="Calibri" w:cs="Calibri"/>
+          <w:sz w:val="22"/>
+          <w:szCs w:val="22"/>
+        </w:rPr>
+        <w:t>grasp</w:t>
+      </w:r>
+      <w:r>
+        <w:rPr>
+          <w:rFonts w:ascii="Calibri" w:eastAsia="MS Mincho" w:hAnsi="Calibri" w:cs="Calibri"/>
+          <w:sz w:val="22"/>
+          <w:szCs w:val="22"/>
+        </w:rPr>
+        <w:t xml:space="preserve"> the</w:t>
       </w:r>
       <w:r>
         <w:rPr>
@@ -365,8 +382,17 @@
           <w:sz w:val="22"/>
           <w:szCs w:val="22"/>
         </w:rPr>
-        <w:t>from concept through delivery of next-generation applications and customizable solutions.</w:t>
-      </w:r>
+        <w:t xml:space="preserve">from </w:t>
+      </w:r>
+      <w:r>
+        <w:rPr>
+          <w:rFonts w:ascii="Calibri" w:eastAsia="MS Mincho" w:hAnsi="Calibri" w:cs="Calibri"/>
+          <w:sz w:val="22"/>
+          <w:szCs w:val="22"/>
+        </w:rPr>
+        <w:t>concept to delivery.</w:t>
+      </w:r>
+      <w:bookmarkEnd w:id="0"/>
     </w:p>
     <w:p>
       <w:pPr>
@@ -500,7 +526,7 @@
           <w:sz w:val="22"/>
           <w:szCs w:val="22"/>
         </w:rPr>
-        <w:t xml:space="preserve"> and</w:t>
+        <w:t xml:space="preserve"> </w:t>
       </w:r>
       <w:r>
         <w:rPr>
@@ -509,7 +535,7 @@
           <w:sz w:val="22"/>
           <w:szCs w:val="22"/>
         </w:rPr>
-        <w:t xml:space="preserve"> troubleshooting skills</w:t>
+        <w:t>skills</w:t>
       </w:r>
       <w:r>
         <w:rPr>
@@ -550,7 +576,15 @@
           <w:sz w:val="22"/>
           <w:szCs w:val="22"/>
         </w:rPr>
-        <w:t>a problem</w:t>
+        <w:t>problem</w:t>
+      </w:r>
+      <w:r>
+        <w:rPr>
+          <w:rFonts w:ascii="Calibri" w:eastAsia="MS Mincho" w:hAnsi="Calibri" w:cs="Calibri"/>
+          <w:sz w:val="22"/>
+          <w:szCs w:val="22"/>
+        </w:rPr>
+        <w:t>s</w:t>
       </w:r>
       <w:r>
         <w:rPr>
@@ -646,36 +680,35 @@
     </w:p>
     <w:p>
       <w:pPr>
-        <w:pStyle w:val="PlainText"/>
-        <w:rPr>
-          <w:rFonts w:ascii="Calibri" w:eastAsia="MS Mincho" w:hAnsi="Calibri" w:cs="Calibri"/>
-          <w:sz w:val="14"/>
-        </w:rPr>
-      </w:pPr>
-    </w:p>
-    <w:p>
-      <w:pPr>
-        <w:rPr>
-          <w:rFonts w:ascii="Calibri" w:eastAsia="MS Mincho" w:hAnsi="Calibri" w:cs="Calibri"/>
-          <w:sz w:val="22"/>
-          <w:szCs w:val="22"/>
-        </w:rPr>
-      </w:pPr>
-      <w:r>
-        <w:rPr>
-          <w:rFonts w:ascii="Calibri" w:eastAsia="MS Mincho" w:hAnsi="Calibri" w:cs="Calibri"/>
-          <w:sz w:val="22"/>
-          <w:szCs w:val="22"/>
-        </w:rPr>
-        <w:t xml:space="preserve">Python, </w:t>
-      </w:r>
-      <w:r>
-        <w:rPr>
-          <w:rFonts w:ascii="Calibri" w:eastAsia="MS Mincho" w:hAnsi="Calibri" w:cs="Calibri"/>
-          <w:sz w:val="22"/>
-          <w:szCs w:val="22"/>
-        </w:rPr>
-        <w:t>Java, JavaScript, .N</w:t>
+        <w:rPr>
+          <w:rFonts w:ascii="Calibri" w:eastAsia="MS Mincho" w:hAnsi="Calibri" w:cs="Calibri"/>
+          <w:sz w:val="22"/>
+          <w:szCs w:val="22"/>
+        </w:rPr>
+      </w:pPr>
+      <w:r>
+        <w:rPr>
+          <w:rFonts w:ascii="Calibri" w:eastAsia="MS Mincho" w:hAnsi="Calibri" w:cs="Calibri"/>
+          <w:sz w:val="22"/>
+          <w:szCs w:val="22"/>
+        </w:rPr>
+        <w:t>Python</w:t>
+      </w:r>
+      <w:r>
+        <w:rPr>
+          <w:rFonts w:ascii="Calibri" w:eastAsia="MS Mincho" w:hAnsi="Calibri" w:cs="Calibri"/>
+          <w:sz w:val="22"/>
+          <w:szCs w:val="22"/>
+        </w:rPr>
+        <w:t>,</w:t>
+      </w:r>
+      <w:r>
+        <w:rPr>
+          <w:rFonts w:ascii="Calibri" w:eastAsia="MS Mincho" w:hAnsi="Calibri" w:cs="Calibri"/>
+          <w:sz w:val="22"/>
+          <w:szCs w:val="22"/>
+        </w:rPr>
+        <w:t xml:space="preserve"> JavaScript, .N</w:t>
       </w:r>
       <w:r>
         <w:rPr>
@@ -789,6 +822,14 @@
         </w:rPr>
         <w:t xml:space="preserve">A/B Testing, </w:t>
       </w:r>
+      <w:r>
+        <w:rPr>
+          <w:rFonts w:ascii="Calibri" w:eastAsia="MS Mincho" w:hAnsi="Calibri" w:cs="Calibri"/>
+          <w:sz w:val="22"/>
+          <w:szCs w:val="22"/>
+        </w:rPr>
+        <w:t xml:space="preserve">Java, </w:t>
+      </w:r>
       <w:proofErr w:type="spellStart"/>
       <w:r>
         <w:rPr>
@@ -847,15 +888,33 @@
           <w:sz w:val="22"/>
           <w:szCs w:val="22"/>
         </w:rPr>
-        <w:t>, Micro</w:t>
-      </w:r>
-      <w:r>
-        <w:rPr>
-          <w:rFonts w:ascii="Calibri" w:eastAsia="MS Mincho" w:hAnsi="Calibri" w:cs="Calibri"/>
-          <w:sz w:val="22"/>
-          <w:szCs w:val="22"/>
-        </w:rPr>
-        <w:t xml:space="preserve">services, SQL Injection, Pen Testing, </w:t>
+        <w:t xml:space="preserve">, </w:t>
+      </w:r>
+      <w:proofErr w:type="spellStart"/>
+      <w:r>
+        <w:rPr>
+          <w:rFonts w:ascii="Calibri" w:eastAsia="MS Mincho" w:hAnsi="Calibri" w:cs="Calibri"/>
+          <w:sz w:val="22"/>
+          <w:szCs w:val="22"/>
+        </w:rPr>
+        <w:t>Micro</w:t>
+      </w:r>
+      <w:r>
+        <w:rPr>
+          <w:rFonts w:ascii="Calibri" w:eastAsia="MS Mincho" w:hAnsi="Calibri" w:cs="Calibri"/>
+          <w:sz w:val="22"/>
+          <w:szCs w:val="22"/>
+        </w:rPr>
+        <w:t>services</w:t>
+      </w:r>
+      <w:proofErr w:type="spellEnd"/>
+      <w:r>
+        <w:rPr>
+          <w:rFonts w:ascii="Calibri" w:eastAsia="MS Mincho" w:hAnsi="Calibri" w:cs="Calibri"/>
+          <w:sz w:val="22"/>
+          <w:szCs w:val="22"/>
+        </w:rPr>
+        <w:t xml:space="preserve">, SQL Injection, Pen Testing, </w:t>
       </w:r>
       <w:r>
         <w:rPr>
@@ -881,8 +940,22 @@
         </w:rPr>
         <w:t xml:space="preserve"> Excel, VBA, Macro, </w:t>
       </w:r>
-      <w:bookmarkStart w:id="0" w:name="_GoBack"/>
-      <w:bookmarkEnd w:id="0"/>
+      <w:r>
+        <w:rPr>
+          <w:rFonts w:ascii="Calibri" w:eastAsia="MS Mincho" w:hAnsi="Calibri" w:cs="Calibri"/>
+          <w:sz w:val="22"/>
+          <w:szCs w:val="22"/>
+        </w:rPr>
+        <w:t>Writing Tests, Security+, API Interaction</w:t>
+      </w:r>
+      <w:r>
+        <w:rPr>
+          <w:rFonts w:ascii="Calibri" w:eastAsia="MS Mincho" w:hAnsi="Calibri" w:cs="Calibri"/>
+          <w:sz w:val="22"/>
+          <w:szCs w:val="22"/>
+        </w:rPr>
+        <w:t>, Machine Learning</w:t>
+      </w:r>
     </w:p>
     <w:p>
       <w:pPr>
@@ -1088,6 +1161,36 @@
     <w:p>
       <w:pPr>
         <w:pStyle w:val="PlainText"/>
+        <w:spacing w:before="120"/>
+        <w:rPr>
+          <w:rFonts w:ascii="Calibri" w:eastAsia="MS Mincho" w:hAnsi="Calibri" w:cs="Calibri"/>
+          <w:bCs/>
+          <w:sz w:val="22"/>
+          <w:szCs w:val="22"/>
+        </w:rPr>
+      </w:pPr>
+      <w:r>
+        <w:rPr>
+          <w:rFonts w:ascii="Calibri" w:eastAsia="MS Mincho" w:hAnsi="Calibri" w:cs="Calibri"/>
+          <w:bCs/>
+          <w:sz w:val="22"/>
+          <w:szCs w:val="22"/>
+        </w:rPr>
+        <w:t>I provided</w:t>
+      </w:r>
+      <w:r>
+        <w:rPr>
+          <w:rFonts w:ascii="Calibri" w:eastAsia="MS Mincho" w:hAnsi="Calibri" w:cs="Calibri"/>
+          <w:bCs/>
+          <w:sz w:val="22"/>
+          <w:szCs w:val="22"/>
+        </w:rPr>
+        <w:t xml:space="preserve"> support, troubleshooting, and consulting for various groups within the University on a variety of areas including but not limited to universal design, accessibility compliance, website design, dynamic website development requiring databases and handling of business transactions among other areas of expertise.</w:t>
+      </w:r>
+    </w:p>
+    <w:p>
+      <w:pPr>
+        <w:pStyle w:val="PlainText"/>
         <w:rPr>
           <w:rFonts w:ascii="Calibri" w:eastAsia="MS Mincho" w:hAnsi="Calibri" w:cs="Calibri"/>
           <w:b/>
@@ -1098,128 +1201,6 @@
           <w:szCs w:val="22"/>
         </w:rPr>
       </w:pPr>
-      <w:r>
-        <w:rPr>
-          <w:rFonts w:ascii="Calibri" w:eastAsia="MS Mincho" w:hAnsi="Calibri" w:cs="Calibri"/>
-          <w:sz w:val="22"/>
-          <w:szCs w:val="22"/>
-        </w:rPr>
-        <w:t xml:space="preserve">I </w:t>
-      </w:r>
-      <w:r>
-        <w:rPr>
-          <w:rFonts w:ascii="Calibri" w:eastAsia="MS Mincho" w:hAnsi="Calibri" w:cs="Calibri"/>
-          <w:sz w:val="22"/>
-          <w:szCs w:val="22"/>
-        </w:rPr>
-        <w:t>P</w:t>
-      </w:r>
-      <w:r>
-        <w:rPr>
-          <w:rFonts w:ascii="Calibri" w:eastAsia="MS Mincho" w:hAnsi="Calibri" w:cs="Calibri"/>
-          <w:sz w:val="22"/>
-          <w:szCs w:val="22"/>
-        </w:rPr>
-        <w:t>rovid</w:t>
-      </w:r>
-      <w:r>
-        <w:rPr>
-          <w:rFonts w:ascii="Calibri" w:eastAsia="MS Mincho" w:hAnsi="Calibri" w:cs="Calibri"/>
-          <w:sz w:val="22"/>
-          <w:szCs w:val="22"/>
-        </w:rPr>
-        <w:t>e</w:t>
-      </w:r>
-      <w:r>
-        <w:rPr>
-          <w:rFonts w:ascii="Calibri" w:eastAsia="MS Mincho" w:hAnsi="Calibri" w:cs="Calibri"/>
-          <w:sz w:val="22"/>
-          <w:szCs w:val="22"/>
-        </w:rPr>
-        <w:t>d</w:t>
-      </w:r>
-      <w:r>
-        <w:rPr>
-          <w:rFonts w:ascii="Calibri" w:eastAsia="MS Mincho" w:hAnsi="Calibri" w:cs="Calibri"/>
-          <w:sz w:val="22"/>
-          <w:szCs w:val="22"/>
-        </w:rPr>
-        <w:t xml:space="preserve"> </w:t>
-      </w:r>
-      <w:r>
-        <w:rPr>
-          <w:rFonts w:ascii="Calibri" w:eastAsia="MS Mincho" w:hAnsi="Calibri" w:cs="Calibri"/>
-          <w:sz w:val="22"/>
-          <w:szCs w:val="22"/>
-        </w:rPr>
-        <w:t>object-oriented software</w:t>
-      </w:r>
-      <w:r>
-        <w:rPr>
-          <w:rFonts w:ascii="Calibri" w:eastAsia="MS Mincho" w:hAnsi="Calibri" w:cs="Calibri"/>
-          <w:sz w:val="22"/>
-          <w:szCs w:val="22"/>
-        </w:rPr>
-        <w:t xml:space="preserve"> (OOS)</w:t>
-      </w:r>
-      <w:r>
-        <w:rPr>
-          <w:rFonts w:ascii="Calibri" w:eastAsia="MS Mincho" w:hAnsi="Calibri" w:cs="Calibri"/>
-          <w:sz w:val="22"/>
-          <w:szCs w:val="22"/>
-        </w:rPr>
-        <w:t xml:space="preserve"> </w:t>
-      </w:r>
-      <w:r>
-        <w:rPr>
-          <w:rFonts w:ascii="Calibri" w:eastAsia="MS Mincho" w:hAnsi="Calibri" w:cs="Calibri"/>
-          <w:sz w:val="22"/>
-          <w:szCs w:val="22"/>
-        </w:rPr>
-        <w:t xml:space="preserve">design for a security program that </w:t>
-      </w:r>
-      <w:r>
-        <w:rPr>
-          <w:rFonts w:ascii="Calibri" w:eastAsia="MS Mincho" w:hAnsi="Calibri" w:cs="Calibri"/>
-          <w:sz w:val="22"/>
-          <w:szCs w:val="22"/>
-        </w:rPr>
-        <w:t>focused on accountability within the learning enviroment</w:t>
-      </w:r>
-      <w:r>
-        <w:rPr>
-          <w:rFonts w:ascii="Calibri" w:eastAsia="MS Mincho" w:hAnsi="Calibri" w:cs="Calibri"/>
-          <w:sz w:val="22"/>
-          <w:szCs w:val="22"/>
-        </w:rPr>
-        <w:t xml:space="preserve">. Developed multiple solutions </w:t>
-      </w:r>
-      <w:proofErr w:type="gramStart"/>
-      <w:r>
-        <w:rPr>
-          <w:rFonts w:ascii="Calibri" w:eastAsia="MS Mincho" w:hAnsi="Calibri" w:cs="Calibri"/>
-          <w:sz w:val="22"/>
-          <w:szCs w:val="22"/>
-        </w:rPr>
-        <w:t xml:space="preserve">for </w:t>
-      </w:r>
-      <w:r>
-        <w:rPr>
-          <w:rFonts w:ascii="Calibri" w:eastAsia="MS Mincho" w:hAnsi="Calibri" w:cs="Calibri"/>
-          <w:sz w:val="22"/>
-          <w:szCs w:val="22"/>
-        </w:rPr>
-        <w:t>.</w:t>
-      </w:r>
-      <w:proofErr w:type="gramEnd"/>
-      <w:r>
-        <w:rPr>
-          <w:rFonts w:ascii="Calibri" w:eastAsia="MS Mincho" w:hAnsi="Calibri" w:cs="Calibri"/>
-          <w:sz w:val="22"/>
-          <w:szCs w:val="22"/>
-        </w:rPr>
-        <w:t xml:space="preserve"> </w:t>
-      </w:r>
       <w:r>
         <w:rPr>
           <w:rFonts w:ascii="Calibri" w:eastAsia="MS Mincho" w:hAnsi="Calibri" w:cs="Calibri"/>
@@ -1267,25 +1248,79 @@
           <w:sz w:val="22"/>
           <w:szCs w:val="22"/>
         </w:rPr>
-        <w:t xml:space="preserve">Contributed software engineering expertise in the development of products through the software lifecycle, from requirements definition through </w:t>
-      </w:r>
-      <w:r>
-        <w:rPr>
-          <w:rFonts w:ascii="Calibri" w:eastAsia="MS Mincho" w:hAnsi="Calibri" w:cs="Calibri"/>
-          <w:bCs/>
-          <w:sz w:val="22"/>
-          <w:szCs w:val="22"/>
-        </w:rPr>
-        <w:t xml:space="preserve">successful </w:t>
-      </w:r>
-      <w:r>
-        <w:rPr>
-          <w:rFonts w:ascii="Calibri" w:eastAsia="MS Mincho" w:hAnsi="Calibri" w:cs="Calibri"/>
-          <w:bCs/>
-          <w:sz w:val="22"/>
-          <w:szCs w:val="22"/>
-        </w:rPr>
-        <w:t>deployment.</w:t>
+        <w:t>Following object-oriented best practices, I implemented an API driven security tool, Lookout, that monitors Canvas pri</w:t>
+      </w:r>
+      <w:r>
+        <w:rPr>
+          <w:rFonts w:ascii="Calibri" w:eastAsia="MS Mincho" w:hAnsi="Calibri" w:cs="Calibri"/>
+          <w:bCs/>
+          <w:sz w:val="22"/>
+          <w:szCs w:val="22"/>
+        </w:rPr>
+        <w:t xml:space="preserve">vileged user behavior for abuse </w:t>
+      </w:r>
+      <w:r>
+        <w:rPr>
+          <w:rFonts w:ascii="Calibri" w:eastAsia="MS Mincho" w:hAnsi="Calibri" w:cs="Calibri"/>
+          <w:bCs/>
+          <w:sz w:val="22"/>
+          <w:szCs w:val="22"/>
+        </w:rPr>
+        <w:t>via a ruleset based machine learning algorithm</w:t>
+      </w:r>
+      <w:r>
+        <w:rPr>
+          <w:rFonts w:ascii="Calibri" w:eastAsia="MS Mincho" w:hAnsi="Calibri" w:cs="Calibri"/>
+          <w:bCs/>
+          <w:sz w:val="22"/>
+          <w:szCs w:val="22"/>
+        </w:rPr>
+        <w:t>. By</w:t>
+      </w:r>
+      <w:r>
+        <w:rPr>
+          <w:rFonts w:ascii="Calibri" w:eastAsia="MS Mincho" w:hAnsi="Calibri" w:cs="Calibri"/>
+          <w:bCs/>
+          <w:sz w:val="22"/>
+          <w:szCs w:val="22"/>
+        </w:rPr>
+        <w:t xml:space="preserve"> sending a daily r</w:t>
+      </w:r>
+      <w:r>
+        <w:rPr>
+          <w:rFonts w:ascii="Calibri" w:eastAsia="MS Mincho" w:hAnsi="Calibri" w:cs="Calibri"/>
+          <w:bCs/>
+          <w:sz w:val="22"/>
+          <w:szCs w:val="22"/>
+        </w:rPr>
+        <w:t>eport to several team leaders i</w:t>
+      </w:r>
+      <w:r>
+        <w:rPr>
+          <w:rFonts w:ascii="Calibri" w:eastAsia="MS Mincho" w:hAnsi="Calibri" w:cs="Calibri"/>
+          <w:bCs/>
+          <w:sz w:val="22"/>
+          <w:szCs w:val="22"/>
+        </w:rPr>
+        <w:t>ts primary goal is to ensure accountability within the learning environment</w:t>
+      </w:r>
+      <w:r>
+        <w:rPr>
+          <w:rFonts w:ascii="Calibri" w:eastAsia="MS Mincho" w:hAnsi="Calibri" w:cs="Calibri"/>
+          <w:bCs/>
+          <w:sz w:val="22"/>
+          <w:szCs w:val="22"/>
+        </w:rPr>
+        <w:t xml:space="preserve"> and University executives can rest easy, knowing their employees aren’t abusing their powers</w:t>
+      </w:r>
+      <w:r>
+        <w:rPr>
+          <w:rFonts w:ascii="Calibri" w:eastAsia="MS Mincho" w:hAnsi="Calibri" w:cs="Calibri"/>
+          <w:bCs/>
+          <w:sz w:val="22"/>
+          <w:szCs w:val="22"/>
+        </w:rPr>
+        <w:t>.</w:t>
       </w:r>
     </w:p>
     <w:p>
@@ -1330,25 +1365,36 @@
           <w:sz w:val="22"/>
           <w:szCs w:val="22"/>
         </w:rPr>
-        <w:t xml:space="preserve"> microservices. I successfully adapted most of our code to </w:t>
-      </w:r>
-      <w:r>
-        <w:rPr>
-          <w:rFonts w:ascii="Calibri" w:eastAsia="MS Mincho" w:hAnsi="Calibri" w:cs="Calibri"/>
-          <w:bCs/>
-          <w:sz w:val="22"/>
-          <w:szCs w:val="22"/>
-        </w:rPr>
-        <w:t xml:space="preserve">be able to be run on AWS Lambda. </w:t>
-      </w:r>
-      <w:r>
-        <w:rPr>
-          <w:rFonts w:ascii="Calibri" w:eastAsia="MS Mincho" w:hAnsi="Calibri" w:cs="Calibri"/>
-          <w:bCs/>
-          <w:sz w:val="22"/>
-          <w:szCs w:val="22"/>
-        </w:rPr>
         <w:t xml:space="preserve"> </w:t>
+      </w:r>
+      <w:proofErr w:type="spellStart"/>
+      <w:r>
+        <w:rPr>
+          <w:rFonts w:ascii="Calibri" w:eastAsia="MS Mincho" w:hAnsi="Calibri" w:cs="Calibri"/>
+          <w:bCs/>
+          <w:sz w:val="22"/>
+          <w:szCs w:val="22"/>
+        </w:rPr>
+        <w:t>microservices</w:t>
+      </w:r>
+      <w:proofErr w:type="spellEnd"/>
+      <w:r>
+        <w:rPr>
+          <w:rFonts w:ascii="Calibri" w:eastAsia="MS Mincho" w:hAnsi="Calibri" w:cs="Calibri"/>
+          <w:bCs/>
+          <w:sz w:val="22"/>
+          <w:szCs w:val="22"/>
+        </w:rPr>
+        <w:t xml:space="preserve"> and other emerging technology</w:t>
+      </w:r>
+      <w:r>
+        <w:rPr>
+          <w:rFonts w:ascii="Calibri" w:eastAsia="MS Mincho" w:hAnsi="Calibri" w:cs="Calibri"/>
+          <w:bCs/>
+          <w:sz w:val="22"/>
+          <w:szCs w:val="22"/>
+        </w:rPr>
+        <w:t>. I successfully adapted most of our code to be able to be run on AWS Lambda and still communicate with our vital infrastructure.</w:t>
       </w:r>
     </w:p>
     <w:p>
@@ -1409,16 +1455,70 @@
           <w:sz w:val="22"/>
           <w:szCs w:val="22"/>
         </w:rPr>
-        <w:t xml:space="preserve"> presentations due to ability to translate user needs into easy-to-understand software solutions. </w:t>
-      </w:r>
-      <w:r>
-        <w:rPr>
-          <w:rFonts w:ascii="Calibri" w:eastAsia="MS Mincho" w:hAnsi="Calibri" w:cs="Calibri"/>
-          <w:bCs/>
-          <w:sz w:val="22"/>
-          <w:szCs w:val="22"/>
-        </w:rPr>
-        <w:t>I even earned multiple awards for success on a student employee panel.</w:t>
+        <w:t xml:space="preserve"> presentations due to ability to</w:t>
+      </w:r>
+      <w:r>
+        <w:rPr>
+          <w:rFonts w:ascii="Calibri" w:eastAsia="MS Mincho" w:hAnsi="Calibri" w:cs="Calibri"/>
+          <w:bCs/>
+          <w:sz w:val="22"/>
+          <w:szCs w:val="22"/>
+        </w:rPr>
+        <w:t xml:space="preserve"> effectively</w:t>
+      </w:r>
+      <w:r>
+        <w:rPr>
+          <w:rFonts w:ascii="Calibri" w:eastAsia="MS Mincho" w:hAnsi="Calibri" w:cs="Calibri"/>
+          <w:bCs/>
+          <w:sz w:val="22"/>
+          <w:szCs w:val="22"/>
+        </w:rPr>
+        <w:t xml:space="preserve"> translate user needs into easy-to-understand solutions. </w:t>
+      </w:r>
+      <w:r>
+        <w:rPr>
+          <w:rFonts w:ascii="Calibri" w:eastAsia="MS Mincho" w:hAnsi="Calibri" w:cs="Calibri"/>
+          <w:bCs/>
+          <w:sz w:val="22"/>
+          <w:szCs w:val="22"/>
+        </w:rPr>
+        <w:t>I earned multiple awards for</w:t>
+      </w:r>
+      <w:r>
+        <w:rPr>
+          <w:rFonts w:ascii="Calibri" w:eastAsia="MS Mincho" w:hAnsi="Calibri" w:cs="Calibri"/>
+          <w:bCs/>
+          <w:sz w:val="22"/>
+          <w:szCs w:val="22"/>
+        </w:rPr>
+        <w:t xml:space="preserve"> my</w:t>
+      </w:r>
+      <w:r>
+        <w:rPr>
+          <w:rFonts w:ascii="Calibri" w:eastAsia="MS Mincho" w:hAnsi="Calibri" w:cs="Calibri"/>
+          <w:bCs/>
+          <w:sz w:val="22"/>
+          <w:szCs w:val="22"/>
+        </w:rPr>
+        <w:t xml:space="preserve"> success on </w:t>
+      </w:r>
+      <w:r>
+        <w:rPr>
+          <w:rFonts w:ascii="Calibri" w:eastAsia="MS Mincho" w:hAnsi="Calibri" w:cs="Calibri"/>
+          <w:bCs/>
+          <w:sz w:val="22"/>
+          <w:szCs w:val="22"/>
+        </w:rPr>
+        <w:t>the</w:t>
+      </w:r>
+      <w:r>
+        <w:rPr>
+          <w:rFonts w:ascii="Calibri" w:eastAsia="MS Mincho" w:hAnsi="Calibri" w:cs="Calibri"/>
+          <w:bCs/>
+          <w:sz w:val="22"/>
+          <w:szCs w:val="22"/>
+        </w:rPr>
+        <w:t xml:space="preserve"> student employee panel.</w:t>
       </w:r>
     </w:p>
     <w:p>
@@ -1442,65 +1542,25 @@
           <w:sz w:val="22"/>
           <w:szCs w:val="22"/>
         </w:rPr>
-        <w:t>In</w:t>
-      </w:r>
-      <w:r>
-        <w:rPr>
-          <w:rFonts w:ascii="Calibri" w:eastAsia="MS Mincho" w:hAnsi="Calibri" w:cs="Calibri"/>
-          <w:bCs/>
-          <w:sz w:val="22"/>
-          <w:szCs w:val="22"/>
-        </w:rPr>
-        <w:t xml:space="preserve">troduced methodologies and best </w:t>
-      </w:r>
-      <w:r>
-        <w:rPr>
-          <w:rFonts w:ascii="Calibri" w:eastAsia="MS Mincho" w:hAnsi="Calibri" w:cs="Calibri"/>
-          <w:bCs/>
-          <w:sz w:val="22"/>
-          <w:szCs w:val="22"/>
-        </w:rPr>
-        <w:t>practices</w:t>
-      </w:r>
-      <w:r>
-        <w:rPr>
-          <w:rFonts w:ascii="Calibri" w:eastAsia="MS Mincho" w:hAnsi="Calibri" w:cs="Calibri"/>
-          <w:sz w:val="22"/>
-          <w:szCs w:val="22"/>
-        </w:rPr>
-        <w:t xml:space="preserve"> that enhanced product definition, release processes and </w:t>
-      </w:r>
-      <w:r>
-        <w:rPr>
-          <w:rFonts w:ascii="Calibri" w:eastAsia="MS Mincho" w:hAnsi="Calibri" w:cs="Calibri"/>
-          <w:sz w:val="22"/>
-          <w:szCs w:val="22"/>
-        </w:rPr>
-        <w:t xml:space="preserve">customization </w:t>
-      </w:r>
-      <w:r>
-        <w:rPr>
-          <w:rFonts w:ascii="Calibri" w:eastAsia="MS Mincho" w:hAnsi="Calibri" w:cs="Calibri"/>
-          <w:sz w:val="22"/>
-          <w:szCs w:val="22"/>
-        </w:rPr>
-        <w:t xml:space="preserve">of </w:t>
-      </w:r>
-      <w:r>
-        <w:rPr>
-          <w:rFonts w:ascii="Calibri" w:eastAsia="MS Mincho" w:hAnsi="Calibri" w:cs="Calibri"/>
-          <w:sz w:val="22"/>
-          <w:szCs w:val="22"/>
-        </w:rPr>
-        <w:t>applications</w:t>
-      </w:r>
-      <w:r>
-        <w:rPr>
-          <w:rFonts w:ascii="Calibri" w:eastAsia="MS Mincho" w:hAnsi="Calibri" w:cs="Calibri"/>
-          <w:sz w:val="22"/>
-          <w:szCs w:val="22"/>
-        </w:rPr>
-        <w:t xml:space="preserve"> to user needs. </w:t>
+        <w:t xml:space="preserve">Communicated professionally and provided </w:t>
+      </w:r>
+      <w:r>
+        <w:rPr>
+          <w:rFonts w:ascii="Calibri" w:eastAsia="MS Mincho" w:hAnsi="Calibri" w:cs="Calibri"/>
+          <w:bCs/>
+          <w:sz w:val="22"/>
+          <w:szCs w:val="22"/>
+        </w:rPr>
+        <w:t>provide course development for faculty and web/application development for the University of Central Florida</w:t>
+      </w:r>
+      <w:r>
+        <w:rPr>
+          <w:rFonts w:ascii="Calibri" w:eastAsia="MS Mincho" w:hAnsi="Calibri" w:cs="Calibri"/>
+          <w:bCs/>
+          <w:sz w:val="22"/>
+          <w:szCs w:val="22"/>
+        </w:rPr>
+        <w:t xml:space="preserve">. </w:t>
       </w:r>
     </w:p>
     <w:p>
@@ -1859,6 +1919,7 @@
           <w:sz w:val="28"/>
           <w:szCs w:val="28"/>
         </w:rPr>
+        <w:lastRenderedPageBreak/>
         <w:t>Education</w:t>
       </w:r>
     </w:p>
@@ -1989,8 +2050,8 @@
 </file>
 
 <file path=word/numbering.xml><?xml version="1.0" encoding="utf-8"?>
-<w:numbering xmlns:wpc="http://schemas.microsoft.com/office/word/2010/wordprocessingCanvas" xmlns:cx="http://schemas.microsoft.com/office/drawing/2014/chartex" xmlns:cx1="http://schemas.microsoft.com/office/drawing/2015/9/8/chartex" xmlns:cx2="http://schemas.microsoft.com/office/drawing/2015/10/21/chartex" xmlns:cx3="http://schemas.microsoft.com/office/drawing/2016/5/9/chartex" xmlns:cx4="http://schemas.microsoft.com/office/drawing/2016/5/10/chartex" xmlns:cx5="http://schemas.microsoft.com/office/drawing/2016/5/11/chartex" xmlns:mc="http://schemas.openxmlformats.org/markup-compatibility/2006" xmlns:o="urn:schemas-microsoft-com:office:office" xmlns:r="http://schemas.openxmlformats.org/officeDocument/2006/relationships" xmlns:m="http://schemas.openxmlformats.org/officeDocument/2006/math" xmlns:v="urn:schemas-microsoft-com:vml" xmlns:wp14="http://schemas.microsoft.com/office/word/2010/wordprocessingDrawing" xmlns:wp="http://schemas.openxmlformats.org/drawingml/2006/wordprocessingDrawing" xmlns:w10="urn:schemas-microsoft-com:office:word" xmlns:w="http://schemas.openxmlformats.org/wordprocessingml/2006/main" xmlns:w14="http://schemas.microsoft.com/office/word/2010/wordml" xmlns:w15="http://schemas.microsoft.com/office/word/2012/wordml" xmlns:w16se="http://schemas.microsoft.com/office/word/2015/wordml/symex" xmlns:wpg="http://schemas.microsoft.com/office/word/2010/wordprocessingGroup" xmlns:wpi="http://schemas.microsoft.com/office/word/2010/wordprocessingInk" xmlns:wne="http://schemas.microsoft.com/office/word/2006/wordml" xmlns:wps="http://schemas.microsoft.com/office/word/2010/wordprocessingShape" mc:Ignorable="w14 w15 w16se wp14">
-  <w:abstractNum w:abstractNumId="0" w15:restartNumberingAfterBreak="0">
+<w:numbering xmlns:wpc="http://schemas.microsoft.com/office/word/2010/wordprocessingCanvas" xmlns:mo="http://schemas.microsoft.com/office/mac/office/2008/main" xmlns:mc="http://schemas.openxmlformats.org/markup-compatibility/2006" xmlns:mv="urn:schemas-microsoft-com:mac:vml" xmlns:o="urn:schemas-microsoft-com:office:office" xmlns:r="http://schemas.openxmlformats.org/officeDocument/2006/relationships" xmlns:m="http://schemas.openxmlformats.org/officeDocument/2006/math" xmlns:v="urn:schemas-microsoft-com:vml" xmlns:wp14="http://schemas.microsoft.com/office/word/2010/wordprocessingDrawing" xmlns:wp="http://schemas.openxmlformats.org/drawingml/2006/wordprocessingDrawing" xmlns:w10="urn:schemas-microsoft-com:office:word" xmlns:w="http://schemas.openxmlformats.org/wordprocessingml/2006/main" xmlns:w14="http://schemas.microsoft.com/office/word/2010/wordml" xmlns:w15="http://schemas.microsoft.com/office/word/2012/wordml" xmlns:wpg="http://schemas.microsoft.com/office/word/2010/wordprocessingGroup" xmlns:wpi="http://schemas.microsoft.com/office/word/2010/wordprocessingInk" xmlns:wne="http://schemas.microsoft.com/office/word/2006/wordml" xmlns:wps="http://schemas.microsoft.com/office/word/2010/wordprocessingShape" mc:Ignorable="w14 w15 wp14">
+  <w:abstractNum w:abstractNumId="0">
     <w:nsid w:val="1AB37A6A"/>
     <w:multiLevelType w:val="hybridMultilevel"/>
     <w:tmpl w:val="DAE64BDC"/>
@@ -2107,7 +2168,7 @@
       </w:pPr>
     </w:lvl>
   </w:abstractNum>
-  <w:abstractNum w:abstractNumId="1" w15:restartNumberingAfterBreak="0">
+  <w:abstractNum w:abstractNumId="1">
     <w:nsid w:val="30D47719"/>
     <w:multiLevelType w:val="hybridMultilevel"/>
     <w:tmpl w:val="88AA7EF8"/>
@@ -2257,7 +2318,7 @@
       </w:rPr>
     </w:lvl>
   </w:abstractNum>
-  <w:abstractNum w:abstractNumId="2" w15:restartNumberingAfterBreak="0">
+  <w:abstractNum w:abstractNumId="2">
     <w:nsid w:val="39302860"/>
     <w:multiLevelType w:val="hybridMultilevel"/>
     <w:tmpl w:val="2FD43604"/>
@@ -2399,7 +2460,7 @@
       </w:rPr>
     </w:lvl>
   </w:abstractNum>
-  <w:abstractNum w:abstractNumId="3" w15:restartNumberingAfterBreak="0">
+  <w:abstractNum w:abstractNumId="3">
     <w:nsid w:val="56066614"/>
     <w:multiLevelType w:val="hybridMultilevel"/>
     <w:tmpl w:val="D46E02BE"/>
@@ -2541,7 +2602,7 @@
       </w:rPr>
     </w:lvl>
   </w:abstractNum>
-  <w:abstractNum w:abstractNumId="4" w15:restartNumberingAfterBreak="0">
+  <w:abstractNum w:abstractNumId="4">
     <w:nsid w:val="580505DA"/>
     <w:multiLevelType w:val="hybridMultilevel"/>
     <w:tmpl w:val="3C18D3A8"/>
@@ -2685,7 +2746,7 @@
       </w:rPr>
     </w:lvl>
   </w:abstractNum>
-  <w:abstractNum w:abstractNumId="5" w15:restartNumberingAfterBreak="0">
+  <w:abstractNum w:abstractNumId="5">
     <w:nsid w:val="62826A08"/>
     <w:multiLevelType w:val="hybridMultilevel"/>
     <w:tmpl w:val="0AEEA820"/>
@@ -2827,7 +2888,7 @@
       </w:rPr>
     </w:lvl>
   </w:abstractNum>
-  <w:abstractNum w:abstractNumId="6" w15:restartNumberingAfterBreak="0">
+  <w:abstractNum w:abstractNumId="6">
     <w:nsid w:val="63CE2641"/>
     <w:multiLevelType w:val="hybridMultilevel"/>
     <w:tmpl w:val="8DFEB7C4"/>
@@ -2976,7 +3037,7 @@
       </w:rPr>
     </w:lvl>
   </w:abstractNum>
-  <w:abstractNum w:abstractNumId="7" w15:restartNumberingAfterBreak="0">
+  <w:abstractNum w:abstractNumId="7">
     <w:nsid w:val="66603499"/>
     <w:multiLevelType w:val="hybridMultilevel"/>
     <w:tmpl w:val="2562AA1C"/>
@@ -3118,7 +3179,7 @@
       </w:rPr>
     </w:lvl>
   </w:abstractNum>
-  <w:abstractNum w:abstractNumId="8" w15:restartNumberingAfterBreak="0">
+  <w:abstractNum w:abstractNumId="8">
     <w:nsid w:val="66B75600"/>
     <w:multiLevelType w:val="singleLevel"/>
     <w:tmpl w:val="EBBC44FA"/>
@@ -3139,7 +3200,7 @@
       </w:rPr>
     </w:lvl>
   </w:abstractNum>
-  <w:abstractNum w:abstractNumId="9" w15:restartNumberingAfterBreak="0">
+  <w:abstractNum w:abstractNumId="9">
     <w:nsid w:val="78C736A1"/>
     <w:multiLevelType w:val="hybridMultilevel"/>
     <w:tmpl w:val="D6E46F78"/>
@@ -3281,7 +3342,7 @@
       </w:rPr>
     </w:lvl>
   </w:abstractNum>
-  <w:abstractNum w:abstractNumId="10" w15:restartNumberingAfterBreak="0">
+  <w:abstractNum w:abstractNumId="10">
     <w:nsid w:val="7B107277"/>
     <w:multiLevelType w:val="hybridMultilevel"/>
     <w:tmpl w:val="14DEE2A8"/>
@@ -3398,7 +3459,7 @@
       </w:pPr>
     </w:lvl>
   </w:abstractNum>
-  <w:abstractNum w:abstractNumId="11" w15:restartNumberingAfterBreak="0">
+  <w:abstractNum w:abstractNumId="11">
     <w:nsid w:val="7C680348"/>
     <w:multiLevelType w:val="hybridMultilevel"/>
     <w:tmpl w:val="FBDE3688"/>
@@ -3579,7 +3640,7 @@
 </file>
 
 <file path=word/styles.xml><?xml version="1.0" encoding="utf-8"?>
-<w:styles xmlns:mc="http://schemas.openxmlformats.org/markup-compatibility/2006" xmlns:r="http://schemas.openxmlformats.org/officeDocument/2006/relationships" xmlns:w="http://schemas.openxmlformats.org/wordprocessingml/2006/main" xmlns:w14="http://schemas.microsoft.com/office/word/2010/wordml" xmlns:w15="http://schemas.microsoft.com/office/word/2012/wordml" xmlns:w16se="http://schemas.microsoft.com/office/word/2015/wordml/symex" mc:Ignorable="w14 w15 w16se">
+<w:styles xmlns:mc="http://schemas.openxmlformats.org/markup-compatibility/2006" xmlns:r="http://schemas.openxmlformats.org/officeDocument/2006/relationships" xmlns:w="http://schemas.openxmlformats.org/wordprocessingml/2006/main" xmlns:w14="http://schemas.microsoft.com/office/word/2010/wordml" xmlns:w15="http://schemas.microsoft.com/office/word/2012/wordml" mc:Ignorable="w14 w15">
   <w:docDefaults>
     <w:rPrDefault>
       <w:rPr>
@@ -3589,7 +3650,7 @@
     </w:rPrDefault>
     <w:pPrDefault/>
   </w:docDefaults>
-  <w:latentStyles w:defLockedState="0" w:defUIPriority="99" w:defSemiHidden="0" w:defUnhideWhenUsed="0" w:defQFormat="0" w:count="374">
+  <w:latentStyles w:defLockedState="0" w:defUIPriority="99" w:defSemiHidden="0" w:defUnhideWhenUsed="0" w:defQFormat="0" w:count="382">
     <w:lsdException w:name="Normal" w:uiPriority="0" w:qFormat="1"/>
     <w:lsdException w:name="heading 1" w:uiPriority="9" w:qFormat="1"/>
     <w:lsdException w:name="heading 2" w:semiHidden="1" w:uiPriority="9" w:unhideWhenUsed="1" w:qFormat="1"/>

</xml_diff>